<commit_message>
Se actualiza word del entregable con pantallazo de evidencia
</commit_message>
<xml_diff>
--- a/Repositorio/Sprint1_Equipo_TheLastCodeDevs.docx
+++ b/Repositorio/Sprint1_Equipo_TheLastCodeDevs.docx
@@ -224,6 +224,7 @@
                                     <w:dataBinding w:prefixMappings="xmlns:ns0='http://schemas.microsoft.com/office/2006/coverPageProps'" w:xpath="/ns0:CoverPageProperties[1]/ns0:Abstract[1]" w:storeItemID="{55AF091B-3C7A-41E3-B477-F2FDAA23CFDA}"/>
                                     <w:text/>
                                   </w:sdtPr>
+                                  <w:sdtEndPr/>
                                   <w:sdtContent>
                                     <w:r>
                                       <w:rPr>
@@ -627,6 +628,7 @@
                                   <w:dataBinding w:prefixMappings="xmlns:ns0='http://schemas.openxmlformats.org/package/2006/metadata/core-properties' xmlns:ns1='http://purl.org/dc/elements/1.1/'" w:xpath="/ns0:coreProperties[1]/ns1:title[1]" w:storeItemID="{6C3C8BC8-F283-45AE-878A-BAB7291924A1}"/>
                                   <w:text/>
                                 </w:sdtPr>
+                                <w:sdtEndPr/>
                                 <w:sdtContent>
                                   <w:p>
                                     <w:pPr>
@@ -663,6 +665,7 @@
                                   <w:dataBinding w:prefixMappings="xmlns:ns0='http://schemas.openxmlformats.org/package/2006/metadata/core-properties' xmlns:ns1='http://purl.org/dc/elements/1.1/'" w:xpath="/ns0:coreProperties[1]/ns1:subject[1]" w:storeItemID="{6C3C8BC8-F283-45AE-878A-BAB7291924A1}"/>
                                   <w:text/>
                                 </w:sdtPr>
+                                <w:sdtEndPr/>
                                 <w:sdtContent>
                                   <w:p>
                                     <w:pPr>
@@ -959,6 +962,7 @@
                                     <w:dataBinding w:prefixMappings="xmlns:ns0='http://schemas.openxmlformats.org/package/2006/metadata/core-properties' xmlns:ns1='http://purl.org/dc/elements/1.1/'" w:xpath="/ns0:coreProperties[1]/ns1:creator[1]" w:storeItemID="{6C3C8BC8-F283-45AE-878A-BAB7291924A1}"/>
                                     <w:text/>
                                   </w:sdtPr>
+                                  <w:sdtEndPr/>
                                   <w:sdtContent>
                                     <w:r>
                                       <w:rPr>
@@ -1497,17 +1501,7 @@
           <w:szCs w:val="24"/>
           <w:lang w:val="en-US"/>
         </w:rPr>
-        <w:t>1ª ceremonia: Sprint Planning</w:t>
-      </w:r>
-      <w:r>
-        <w:rPr>
-          <w:rFonts w:ascii="Arial" w:hAnsi="Arial" w:cs="Arial"/>
-          <w:noProof/>
-          <w:sz w:val="24"/>
-          <w:szCs w:val="24"/>
-          <w:lang w:val="en-US"/>
-        </w:rPr>
-        <w:t>: 16 de septiembre</w:t>
+        <w:t>1ª ceremonia: Sprint Planning: 16 de septiembre</w:t>
       </w:r>
     </w:p>
     <w:p>
@@ -1950,67 +1944,16 @@
           <w:szCs w:val="24"/>
         </w:rPr>
       </w:pPr>
-    </w:p>
-    <w:p>
-      <w:pPr>
-        <w:rPr>
-          <w:rFonts w:ascii="Arial" w:hAnsi="Arial" w:cs="Arial"/>
-          <w:noProof/>
-          <w:sz w:val="24"/>
-          <w:szCs w:val="24"/>
-        </w:rPr>
-      </w:pPr>
-    </w:p>
-    <w:p>
-      <w:pPr>
-        <w:rPr>
-          <w:rFonts w:ascii="Arial" w:hAnsi="Arial" w:cs="Arial"/>
-          <w:b/>
-          <w:bCs/>
-          <w:noProof/>
-          <w:sz w:val="24"/>
-          <w:szCs w:val="24"/>
-        </w:rPr>
-      </w:pPr>
-      <w:r>
-        <w:rPr>
-          <w:rFonts w:ascii="Arial" w:hAnsi="Arial" w:cs="Arial"/>
-          <w:noProof/>
-          <w:sz w:val="24"/>
-          <w:szCs w:val="24"/>
-        </w:rPr>
-        <w:br w:type="page"/>
-      </w:r>
-      <w:r>
-        <w:rPr>
-          <w:rFonts w:ascii="Arial" w:hAnsi="Arial" w:cs="Arial"/>
-          <w:b/>
-          <w:bCs/>
-          <w:sz w:val="24"/>
-          <w:szCs w:val="24"/>
+      <w:r>
+        <w:rPr>
+          <w:noProof/>
         </w:rPr>
         <w:lastRenderedPageBreak/>
-        <w:t>Evidencia de la funcionalidad de aplicación</w:t>
-      </w:r>
-    </w:p>
-    <w:p>
-      <w:pPr>
-        <w:rPr>
-          <w:rFonts w:ascii="Arial" w:hAnsi="Arial" w:cs="Arial"/>
-          <w:noProof/>
-          <w:sz w:val="24"/>
-          <w:szCs w:val="24"/>
-        </w:rPr>
-      </w:pPr>
-      <w:r>
-        <w:rPr>
-          <w:noProof/>
-        </w:rPr>
         <w:drawing>
-          <wp:inline distT="0" distB="0" distL="0" distR="0" wp14:anchorId="3DB8F200" wp14:editId="7788E774">
-            <wp:extent cx="5612130" cy="3208655"/>
-            <wp:effectExtent l="0" t="0" r="7620" b="0"/>
-            <wp:docPr id="1" name="Imagen 1" descr="Texto&#10;&#10;Descripción generada automáticamente con confianza baja"/>
+          <wp:inline distT="0" distB="0" distL="0" distR="0" wp14:anchorId="44D0F5BD" wp14:editId="5C5EC364">
+            <wp:extent cx="5612130" cy="4203700"/>
+            <wp:effectExtent l="0" t="0" r="7620" b="6350"/>
+            <wp:docPr id="2" name="Imagen 2" descr="Interfaz de usuario gráfica, Texto, Aplicación, Correo electrónico&#10;&#10;Descripción generada automáticamente"/>
             <wp:cNvGraphicFramePr>
               <a:graphicFrameLocks xmlns:a="http://schemas.openxmlformats.org/drawingml/2006/main" noChangeAspect="1"/>
             </wp:cNvGraphicFramePr>
@@ -2018,7 +1961,7 @@
               <a:graphicData uri="http://schemas.openxmlformats.org/drawingml/2006/picture">
                 <pic:pic xmlns:pic="http://schemas.openxmlformats.org/drawingml/2006/picture">
                   <pic:nvPicPr>
-                    <pic:cNvPr id="1" name="Imagen 1" descr="Texto&#10;&#10;Descripción generada automáticamente con confianza baja"/>
+                    <pic:cNvPr id="2" name="Imagen 2" descr="Interfaz de usuario gráfica, Texto, Aplicación, Correo electrónico&#10;&#10;Descripción generada automáticamente"/>
                     <pic:cNvPicPr/>
                   </pic:nvPicPr>
                   <pic:blipFill>
@@ -2030,7 +1973,7 @@
                   <pic:spPr>
                     <a:xfrm>
                       <a:off x="0" y="0"/>
-                      <a:ext cx="5612130" cy="3208655"/>
+                      <a:ext cx="5612130" cy="4203700"/>
                     </a:xfrm>
                     <a:prstGeom prst="rect">
                       <a:avLst/>
@@ -2052,25 +1995,63 @@
           <w:szCs w:val="24"/>
         </w:rPr>
       </w:pPr>
-    </w:p>
-    <w:p>
-      <w:pPr>
-        <w:rPr>
-          <w:rFonts w:ascii="Arial" w:hAnsi="Arial" w:cs="Arial"/>
-          <w:noProof/>
-          <w:sz w:val="24"/>
-          <w:szCs w:val="24"/>
-        </w:rPr>
-      </w:pPr>
-      <w:r>
-        <w:rPr>
-          <w:rFonts w:ascii="Arial" w:hAnsi="Arial" w:cs="Arial"/>
-          <w:noProof/>
-          <w:sz w:val="24"/>
-          <w:szCs w:val="24"/>
-        </w:rPr>
-        <w:br w:type="page"/>
-      </w:r>
+      <w:r>
+        <w:rPr>
+          <w:noProof/>
+        </w:rPr>
+        <w:drawing>
+          <wp:inline distT="0" distB="0" distL="0" distR="0" wp14:anchorId="1A49CBD1" wp14:editId="25CE8240">
+            <wp:extent cx="5612130" cy="1528397"/>
+            <wp:effectExtent l="0" t="0" r="0" b="0"/>
+            <wp:docPr id="3" name="Imagen 3" descr="Interfaz de usuario gráfica, Texto, Aplicación, Correo electrónico&#10;&#10;Descripción generada automáticamente"/>
+            <wp:cNvGraphicFramePr>
+              <a:graphicFrameLocks xmlns:a="http://schemas.openxmlformats.org/drawingml/2006/main" noChangeAspect="1"/>
+            </wp:cNvGraphicFramePr>
+            <a:graphic xmlns:a="http://schemas.openxmlformats.org/drawingml/2006/main">
+              <a:graphicData uri="http://schemas.openxmlformats.org/drawingml/2006/picture">
+                <pic:pic xmlns:pic="http://schemas.openxmlformats.org/drawingml/2006/picture">
+                  <pic:nvPicPr>
+                    <pic:cNvPr id="3" name="Imagen 3" descr="Interfaz de usuario gráfica, Texto, Aplicación, Correo electrónico&#10;&#10;Descripción generada automáticamente"/>
+                    <pic:cNvPicPr/>
+                  </pic:nvPicPr>
+                  <pic:blipFill rotWithShape="1">
+                    <a:blip r:embed="rId13"/>
+                    <a:srcRect t="63855"/>
+                    <a:stretch/>
+                  </pic:blipFill>
+                  <pic:spPr bwMode="auto">
+                    <a:xfrm>
+                      <a:off x="0" y="0"/>
+                      <a:ext cx="5612130" cy="1528397"/>
+                    </a:xfrm>
+                    <a:prstGeom prst="rect">
+                      <a:avLst/>
+                    </a:prstGeom>
+                    <a:ln>
+                      <a:noFill/>
+                    </a:ln>
+                    <a:extLst>
+                      <a:ext uri="{53640926-AAD7-44D8-BBD7-CCE9431645EC}">
+                        <a14:shadowObscured xmlns:a14="http://schemas.microsoft.com/office/drawing/2010/main"/>
+                      </a:ext>
+                    </a:extLst>
+                  </pic:spPr>
+                </pic:pic>
+              </a:graphicData>
+            </a:graphic>
+          </wp:inline>
+        </w:drawing>
+      </w:r>
+    </w:p>
+    <w:p>
+      <w:pPr>
+        <w:rPr>
+          <w:rFonts w:ascii="Arial" w:hAnsi="Arial" w:cs="Arial"/>
+          <w:noProof/>
+          <w:sz w:val="24"/>
+          <w:szCs w:val="24"/>
+        </w:rPr>
+      </w:pPr>
     </w:p>
     <w:p>
       <w:pPr>
@@ -2092,6 +2073,83 @@
       <w:r>
         <w:rPr>
           <w:rFonts w:ascii="Arial" w:hAnsi="Arial" w:cs="Arial"/>
+          <w:noProof/>
+          <w:sz w:val="24"/>
+          <w:szCs w:val="24"/>
+        </w:rPr>
+        <w:br w:type="page"/>
+      </w:r>
+      <w:r>
+        <w:rPr>
+          <w:rFonts w:ascii="Arial" w:hAnsi="Arial" w:cs="Arial"/>
+          <w:b/>
+          <w:bCs/>
+          <w:sz w:val="24"/>
+          <w:szCs w:val="24"/>
+        </w:rPr>
+        <w:lastRenderedPageBreak/>
+        <w:t>Evidencia de la funcionalidad de aplicación</w:t>
+      </w:r>
+    </w:p>
+    <w:p>
+      <w:pPr>
+        <w:rPr>
+          <w:rFonts w:ascii="Arial" w:hAnsi="Arial" w:cs="Arial"/>
+          <w:noProof/>
+          <w:sz w:val="24"/>
+          <w:szCs w:val="24"/>
+        </w:rPr>
+      </w:pPr>
+    </w:p>
+    <w:p>
+      <w:pPr>
+        <w:rPr>
+          <w:rFonts w:ascii="Arial" w:hAnsi="Arial" w:cs="Arial"/>
+          <w:noProof/>
+          <w:sz w:val="24"/>
+          <w:szCs w:val="24"/>
+        </w:rPr>
+      </w:pPr>
+    </w:p>
+    <w:p>
+      <w:pPr>
+        <w:rPr>
+          <w:rFonts w:ascii="Arial" w:hAnsi="Arial" w:cs="Arial"/>
+          <w:noProof/>
+          <w:sz w:val="24"/>
+          <w:szCs w:val="24"/>
+        </w:rPr>
+      </w:pPr>
+      <w:r>
+        <w:rPr>
+          <w:rFonts w:ascii="Arial" w:hAnsi="Arial" w:cs="Arial"/>
+          <w:noProof/>
+          <w:sz w:val="24"/>
+          <w:szCs w:val="24"/>
+        </w:rPr>
+        <w:br w:type="page"/>
+      </w:r>
+    </w:p>
+    <w:p>
+      <w:pPr>
+        <w:pStyle w:val="Prrafodelista"/>
+        <w:numPr>
+          <w:ilvl w:val="0"/>
+          <w:numId w:val="1"/>
+        </w:numPr>
+        <w:jc w:val="center"/>
+        <w:rPr>
+          <w:rFonts w:ascii="Arial" w:hAnsi="Arial" w:cs="Arial"/>
+          <w:b/>
+          <w:bCs/>
+          <w:noProof/>
+          <w:sz w:val="24"/>
+          <w:szCs w:val="24"/>
+        </w:rPr>
+      </w:pPr>
+      <w:r>
+        <w:rPr>
+          <w:rFonts w:ascii="Arial" w:hAnsi="Arial" w:cs="Arial"/>
           <w:b/>
           <w:bCs/>
           <w:noProof/>
@@ -2153,7 +2211,7 @@
         </w:rPr>
         <w:t xml:space="preserve"> </w:t>
       </w:r>
-      <w:hyperlink r:id="rId13" w:history="1">
+      <w:hyperlink r:id="rId14" w:history="1">
         <w:r>
           <w:rPr>
             <w:rStyle w:val="Hipervnculo"/>
@@ -2275,8 +2333,8 @@
       </w:pPr>
     </w:p>
     <w:sectPr>
-      <w:headerReference w:type="default" r:id="rId14"/>
-      <w:footerReference w:type="default" r:id="rId15"/>
+      <w:headerReference w:type="default" r:id="rId15"/>
+      <w:footerReference w:type="default" r:id="rId16"/>
       <w:pgSz w:w="12240" w:h="15840" w:code="1"/>
       <w:pgMar w:top="1417" w:right="1701" w:bottom="1417" w:left="1701" w:header="708" w:footer="708" w:gutter="0"/>
       <w:pgNumType w:start="0"/>

</xml_diff>

<commit_message>
Corregir un error de escritura
Añadí una v en una palabra donde faltaba la v
</commit_message>
<xml_diff>
--- a/Repositorio/Sprint1_Equipo_TheLastCodeDevs.docx
+++ b/Repositorio/Sprint1_Equipo_TheLastCodeDevs.docx
@@ -308,6 +308,7 @@
                               <w:dataBinding w:prefixMappings="xmlns:ns0='http://schemas.microsoft.com/office/2006/coverPageProps'" w:xpath="/ns0:CoverPageProperties[1]/ns0:Abstract[1]" w:storeItemID="{55AF091B-3C7A-41E3-B477-F2FDAA23CFDA}"/>
                               <w:text/>
                             </w:sdtPr>
+                            <w:sdtEndPr/>
                             <w:sdtContent>
                               <w:r>
                                 <w:rPr>
@@ -728,6 +729,7 @@
                                   </w:rPr>
                                   <w:t xml:space="preserve"> </w:t>
                                 </w:r>
+                                <w:proofErr w:type="spellStart"/>
                                 <w:r>
                                   <w:rPr>
                                     <w:rFonts w:asciiTheme="majorHAnsi" w:eastAsiaTheme="majorEastAsia" w:hAnsiTheme="majorHAnsi" w:cstheme="majorBidi"/>
@@ -735,8 +737,69 @@
                                     <w:sz w:val="32"/>
                                     <w:szCs w:val="32"/>
                                   </w:rPr>
-                                  <w:t>The last code devs</w:t>
+                                  <w:t>The</w:t>
                                 </w:r>
+                                <w:proofErr w:type="spellEnd"/>
+                                <w:r>
+                                  <w:rPr>
+                                    <w:rFonts w:asciiTheme="majorHAnsi" w:eastAsiaTheme="majorEastAsia" w:hAnsiTheme="majorHAnsi" w:cstheme="majorBidi"/>
+                                    <w:color w:val="44546A" w:themeColor="text2"/>
+                                    <w:sz w:val="32"/>
+                                    <w:szCs w:val="32"/>
+                                  </w:rPr>
+                                  <w:t xml:space="preserve"> </w:t>
+                                </w:r>
+                                <w:proofErr w:type="spellStart"/>
+                                <w:r>
+                                  <w:rPr>
+                                    <w:rFonts w:asciiTheme="majorHAnsi" w:eastAsiaTheme="majorEastAsia" w:hAnsiTheme="majorHAnsi" w:cstheme="majorBidi"/>
+                                    <w:color w:val="44546A" w:themeColor="text2"/>
+                                    <w:sz w:val="32"/>
+                                    <w:szCs w:val="32"/>
+                                  </w:rPr>
+                                  <w:t>last</w:t>
+                                </w:r>
+                                <w:proofErr w:type="spellEnd"/>
+                                <w:r>
+                                  <w:rPr>
+                                    <w:rFonts w:asciiTheme="majorHAnsi" w:eastAsiaTheme="majorEastAsia" w:hAnsiTheme="majorHAnsi" w:cstheme="majorBidi"/>
+                                    <w:color w:val="44546A" w:themeColor="text2"/>
+                                    <w:sz w:val="32"/>
+                                    <w:szCs w:val="32"/>
+                                  </w:rPr>
+                                  <w:t xml:space="preserve"> </w:t>
+                                </w:r>
+                                <w:proofErr w:type="spellStart"/>
+                                <w:r>
+                                  <w:rPr>
+                                    <w:rFonts w:asciiTheme="majorHAnsi" w:eastAsiaTheme="majorEastAsia" w:hAnsiTheme="majorHAnsi" w:cstheme="majorBidi"/>
+                                    <w:color w:val="44546A" w:themeColor="text2"/>
+                                    <w:sz w:val="32"/>
+                                    <w:szCs w:val="32"/>
+                                  </w:rPr>
+                                  <w:t>code</w:t>
+                                </w:r>
+                                <w:proofErr w:type="spellEnd"/>
+                                <w:r>
+                                  <w:rPr>
+                                    <w:rFonts w:asciiTheme="majorHAnsi" w:eastAsiaTheme="majorEastAsia" w:hAnsiTheme="majorHAnsi" w:cstheme="majorBidi"/>
+                                    <w:color w:val="44546A" w:themeColor="text2"/>
+                                    <w:sz w:val="32"/>
+                                    <w:szCs w:val="32"/>
+                                  </w:rPr>
+                                  <w:t xml:space="preserve"> </w:t>
+                                </w:r>
+                                <w:proofErr w:type="spellStart"/>
+                                <w:r>
+                                  <w:rPr>
+                                    <w:rFonts w:asciiTheme="majorHAnsi" w:eastAsiaTheme="majorEastAsia" w:hAnsiTheme="majorHAnsi" w:cstheme="majorBidi"/>
+                                    <w:color w:val="44546A" w:themeColor="text2"/>
+                                    <w:sz w:val="32"/>
+                                    <w:szCs w:val="32"/>
+                                  </w:rPr>
+                                  <w:t>devs</w:t>
+                                </w:r>
+                                <w:proofErr w:type="spellEnd"/>
                               </w:p>
                             </w:txbxContent>
                           </wps:txbx>
@@ -780,6 +843,7 @@
                             <w:dataBinding w:prefixMappings="xmlns:ns0='http://schemas.openxmlformats.org/package/2006/metadata/core-properties' xmlns:ns1='http://purl.org/dc/elements/1.1/'" w:xpath="/ns0:coreProperties[1]/ns1:title[1]" w:storeItemID="{6C3C8BC8-F283-45AE-878A-BAB7291924A1}"/>
                             <w:text/>
                           </w:sdtPr>
+                          <w:sdtEndPr/>
                           <w:sdtContent>
                             <w:p>
                               <w:pPr>
@@ -816,6 +880,7 @@
                             <w:dataBinding w:prefixMappings="xmlns:ns0='http://schemas.openxmlformats.org/package/2006/metadata/core-properties' xmlns:ns1='http://purl.org/dc/elements/1.1/'" w:xpath="/ns0:coreProperties[1]/ns1:subject[1]" w:storeItemID="{6C3C8BC8-F283-45AE-878A-BAB7291924A1}"/>
                             <w:text/>
                           </w:sdtPr>
+                          <w:sdtEndPr/>
                           <w:sdtContent>
                             <w:p>
                               <w:pPr>
@@ -878,6 +943,7 @@
                             </w:rPr>
                             <w:t xml:space="preserve"> </w:t>
                           </w:r>
+                          <w:proofErr w:type="spellStart"/>
                           <w:r>
                             <w:rPr>
                               <w:rFonts w:asciiTheme="majorHAnsi" w:eastAsiaTheme="majorEastAsia" w:hAnsiTheme="majorHAnsi" w:cstheme="majorBidi"/>
@@ -885,8 +951,69 @@
                               <w:sz w:val="32"/>
                               <w:szCs w:val="32"/>
                             </w:rPr>
-                            <w:t>The last code devs</w:t>
+                            <w:t>The</w:t>
                           </w:r>
+                          <w:proofErr w:type="spellEnd"/>
+                          <w:r>
+                            <w:rPr>
+                              <w:rFonts w:asciiTheme="majorHAnsi" w:eastAsiaTheme="majorEastAsia" w:hAnsiTheme="majorHAnsi" w:cstheme="majorBidi"/>
+                              <w:color w:val="44546A" w:themeColor="text2"/>
+                              <w:sz w:val="32"/>
+                              <w:szCs w:val="32"/>
+                            </w:rPr>
+                            <w:t xml:space="preserve"> </w:t>
+                          </w:r>
+                          <w:proofErr w:type="spellStart"/>
+                          <w:r>
+                            <w:rPr>
+                              <w:rFonts w:asciiTheme="majorHAnsi" w:eastAsiaTheme="majorEastAsia" w:hAnsiTheme="majorHAnsi" w:cstheme="majorBidi"/>
+                              <w:color w:val="44546A" w:themeColor="text2"/>
+                              <w:sz w:val="32"/>
+                              <w:szCs w:val="32"/>
+                            </w:rPr>
+                            <w:t>last</w:t>
+                          </w:r>
+                          <w:proofErr w:type="spellEnd"/>
+                          <w:r>
+                            <w:rPr>
+                              <w:rFonts w:asciiTheme="majorHAnsi" w:eastAsiaTheme="majorEastAsia" w:hAnsiTheme="majorHAnsi" w:cstheme="majorBidi"/>
+                              <w:color w:val="44546A" w:themeColor="text2"/>
+                              <w:sz w:val="32"/>
+                              <w:szCs w:val="32"/>
+                            </w:rPr>
+                            <w:t xml:space="preserve"> </w:t>
+                          </w:r>
+                          <w:proofErr w:type="spellStart"/>
+                          <w:r>
+                            <w:rPr>
+                              <w:rFonts w:asciiTheme="majorHAnsi" w:eastAsiaTheme="majorEastAsia" w:hAnsiTheme="majorHAnsi" w:cstheme="majorBidi"/>
+                              <w:color w:val="44546A" w:themeColor="text2"/>
+                              <w:sz w:val="32"/>
+                              <w:szCs w:val="32"/>
+                            </w:rPr>
+                            <w:t>code</w:t>
+                          </w:r>
+                          <w:proofErr w:type="spellEnd"/>
+                          <w:r>
+                            <w:rPr>
+                              <w:rFonts w:asciiTheme="majorHAnsi" w:eastAsiaTheme="majorEastAsia" w:hAnsiTheme="majorHAnsi" w:cstheme="majorBidi"/>
+                              <w:color w:val="44546A" w:themeColor="text2"/>
+                              <w:sz w:val="32"/>
+                              <w:szCs w:val="32"/>
+                            </w:rPr>
+                            <w:t xml:space="preserve"> </w:t>
+                          </w:r>
+                          <w:proofErr w:type="spellStart"/>
+                          <w:r>
+                            <w:rPr>
+                              <w:rFonts w:asciiTheme="majorHAnsi" w:eastAsiaTheme="majorEastAsia" w:hAnsiTheme="majorHAnsi" w:cstheme="majorBidi"/>
+                              <w:color w:val="44546A" w:themeColor="text2"/>
+                              <w:sz w:val="32"/>
+                              <w:szCs w:val="32"/>
+                            </w:rPr>
+                            <w:t>devs</w:t>
+                          </w:r>
+                          <w:proofErr w:type="spellEnd"/>
                         </w:p>
                       </w:txbxContent>
                     </v:textbox>
@@ -964,12 +1091,28 @@
                                   </w:sdtPr>
                                   <w:sdtEndPr/>
                                   <w:sdtContent>
+                                    <w:proofErr w:type="spellStart"/>
                                     <w:r>
                                       <w:rPr>
                                         <w:color w:val="44546A" w:themeColor="text2"/>
                                       </w:rPr>
-                                      <w:t>Maria Del Carmen Sandoval Rodriguez</w:t>
+                                      <w:t>Maria</w:t>
                                     </w:r>
+                                    <w:proofErr w:type="spellEnd"/>
+                                    <w:r>
+                                      <w:rPr>
+                                        <w:color w:val="44546A" w:themeColor="text2"/>
+                                      </w:rPr>
+                                      <w:t xml:space="preserve"> Del Carmen Sandoval </w:t>
+                                    </w:r>
+                                    <w:proofErr w:type="spellStart"/>
+                                    <w:r>
+                                      <w:rPr>
+                                        <w:color w:val="44546A" w:themeColor="text2"/>
+                                      </w:rPr>
+                                      <w:t>Rodriguez</w:t>
+                                    </w:r>
+                                    <w:proofErr w:type="spellEnd"/>
                                   </w:sdtContent>
                                 </w:sdt>
                               </w:p>
@@ -980,11 +1123,19 @@
                                     <w:color w:val="44546A" w:themeColor="text2"/>
                                   </w:rPr>
                                 </w:pPr>
+                                <w:proofErr w:type="spellStart"/>
                                 <w:r>
                                   <w:rPr>
                                     <w:color w:val="44546A" w:themeColor="text2"/>
                                   </w:rPr>
-                                  <w:t>Jose Fernando Hurtado Restrepo</w:t>
+                                  <w:t>Jose</w:t>
+                                </w:r>
+                                <w:proofErr w:type="spellEnd"/>
+                                <w:r>
+                                  <w:rPr>
+                                    <w:color w:val="44546A" w:themeColor="text2"/>
+                                  </w:rPr>
+                                  <w:t xml:space="preserve"> Fernando Hurtado Restrepo</w:t>
                                 </w:r>
                               </w:p>
                               <w:p>
@@ -1012,7 +1163,21 @@
                                   <w:rPr>
                                     <w:color w:val="44546A" w:themeColor="text2"/>
                                   </w:rPr>
-                                  <w:t>Jessy Adrián Argoty Rosero</w:t>
+                                  <w:t xml:space="preserve">Jessy Adrián </w:t>
+                                </w:r>
+                                <w:proofErr w:type="spellStart"/>
+                                <w:r>
+                                  <w:rPr>
+                                    <w:color w:val="44546A" w:themeColor="text2"/>
+                                  </w:rPr>
+                                  <w:t>Argoty</w:t>
+                                </w:r>
+                                <w:proofErr w:type="spellEnd"/>
+                                <w:r>
+                                  <w:rPr>
+                                    <w:color w:val="44546A" w:themeColor="text2"/>
+                                  </w:rPr>
+                                  <w:t xml:space="preserve"> Rosero</w:t>
                                 </w:r>
                               </w:p>
                               <w:p>
@@ -1111,13 +1276,30 @@
                               <w:dataBinding w:prefixMappings="xmlns:ns0='http://schemas.openxmlformats.org/package/2006/metadata/core-properties' xmlns:ns1='http://purl.org/dc/elements/1.1/'" w:xpath="/ns0:coreProperties[1]/ns1:creator[1]" w:storeItemID="{6C3C8BC8-F283-45AE-878A-BAB7291924A1}"/>
                               <w:text/>
                             </w:sdtPr>
+                            <w:sdtEndPr/>
                             <w:sdtContent>
+                              <w:proofErr w:type="spellStart"/>
                               <w:r>
                                 <w:rPr>
                                   <w:color w:val="44546A" w:themeColor="text2"/>
                                 </w:rPr>
-                                <w:t>Maria Del Carmen Sandoval Rodriguez</w:t>
+                                <w:t>Maria</w:t>
                               </w:r>
+                              <w:proofErr w:type="spellEnd"/>
+                              <w:r>
+                                <w:rPr>
+                                  <w:color w:val="44546A" w:themeColor="text2"/>
+                                </w:rPr>
+                                <w:t xml:space="preserve"> Del Carmen Sandoval </w:t>
+                              </w:r>
+                              <w:proofErr w:type="spellStart"/>
+                              <w:r>
+                                <w:rPr>
+                                  <w:color w:val="44546A" w:themeColor="text2"/>
+                                </w:rPr>
+                                <w:t>Rodriguez</w:t>
+                              </w:r>
+                              <w:proofErr w:type="spellEnd"/>
                             </w:sdtContent>
                           </w:sdt>
                         </w:p>
@@ -1128,11 +1310,19 @@
                               <w:color w:val="44546A" w:themeColor="text2"/>
                             </w:rPr>
                           </w:pPr>
+                          <w:proofErr w:type="spellStart"/>
                           <w:r>
                             <w:rPr>
                               <w:color w:val="44546A" w:themeColor="text2"/>
                             </w:rPr>
-                            <w:t>Jose Fernando Hurtado Restrepo</w:t>
+                            <w:t>Jose</w:t>
+                          </w:r>
+                          <w:proofErr w:type="spellEnd"/>
+                          <w:r>
+                            <w:rPr>
+                              <w:color w:val="44546A" w:themeColor="text2"/>
+                            </w:rPr>
+                            <w:t xml:space="preserve"> Fernando Hurtado Restrepo</w:t>
                           </w:r>
                         </w:p>
                         <w:p>
@@ -1160,7 +1350,21 @@
                             <w:rPr>
                               <w:color w:val="44546A" w:themeColor="text2"/>
                             </w:rPr>
-                            <w:t>Jessy Adrián Argoty Rosero</w:t>
+                            <w:t xml:space="preserve">Jessy Adrián </w:t>
+                          </w:r>
+                          <w:proofErr w:type="spellStart"/>
+                          <w:r>
+                            <w:rPr>
+                              <w:color w:val="44546A" w:themeColor="text2"/>
+                            </w:rPr>
+                            <w:t>Argoty</w:t>
+                          </w:r>
+                          <w:proofErr w:type="spellEnd"/>
+                          <w:r>
+                            <w:rPr>
+                              <w:color w:val="44546A" w:themeColor="text2"/>
+                            </w:rPr>
+                            <w:t xml:space="preserve"> Rosero</w:t>
                           </w:r>
                         </w:p>
                         <w:p>
@@ -1711,7 +1915,25 @@
           <w:sz w:val="24"/>
           <w:szCs w:val="24"/>
         </w:rPr>
-        <w:t>Una ez definido el c</w:t>
+        <w:t xml:space="preserve">Una </w:t>
+      </w:r>
+      <w:r>
+        <w:rPr>
+          <w:rFonts w:ascii="Arial" w:hAnsi="Arial" w:cs="Arial"/>
+          <w:noProof/>
+          <w:sz w:val="24"/>
+          <w:szCs w:val="24"/>
+        </w:rPr>
+        <w:t>v</w:t>
+      </w:r>
+      <w:r>
+        <w:rPr>
+          <w:rFonts w:ascii="Arial" w:hAnsi="Arial" w:cs="Arial"/>
+          <w:noProof/>
+          <w:sz w:val="24"/>
+          <w:szCs w:val="24"/>
+        </w:rPr>
+        <w:t>ez definido el c</w:t>
       </w:r>
       <w:r>
         <w:rPr>

</xml_diff>

<commit_message>
Nueva actualizacion de commits
</commit_message>
<xml_diff>
--- a/Repositorio/Sprint1_Equipo_TheLastCodeDevs.docx
+++ b/Repositorio/Sprint1_Equipo_TheLastCodeDevs.docx
@@ -22,7 +22,7 @@
           <w:r>
             <w:rPr>
               <w:noProof/>
-              <w:lang w:eastAsia="es-CO"/>
+              <w:lang w:val="es-ES" w:eastAsia="es-ES"/>
             </w:rPr>
             <mc:AlternateContent>
               <mc:Choice Requires="wps">
@@ -115,7 +115,7 @@
                   </wp:anchor>
                 </w:drawing>
               </mc:Choice>
-              <mc:Fallback xmlns:w16sdtdh="http://schemas.microsoft.com/office/word/2020/wordml/sdtdatahash" xmlns:w16="http://schemas.microsoft.com/office/word/2018/wordml" xmlns:w16cid="http://schemas.microsoft.com/office/word/2016/wordml/cid" xmlns:w16cex="http://schemas.microsoft.com/office/word/2018/wordml/cex" xmlns:am3d="http://schemas.microsoft.com/office/drawing/2017/model3d" xmlns:aink="http://schemas.microsoft.com/office/drawing/2016/ink" xmlns:cx8="http://schemas.microsoft.com/office/drawing/2016/5/14/chartex" xmlns:cx7="http://schemas.microsoft.com/office/drawing/2016/5/13/chartex" xmlns:cx6="http://schemas.microsoft.com/office/drawing/2016/5/12/chartex" xmlns:cx5="http://schemas.microsoft.com/office/drawing/2016/5/11/chartex" xmlns:cx4="http://schemas.microsoft.com/office/drawing/2016/5/10/chartex" xmlns:cx3="http://schemas.microsoft.com/office/drawing/2016/5/9/chartex" xmlns:cx2="http://schemas.microsoft.com/office/drawing/2015/10/21/chartex" xmlns:cx1="http://schemas.microsoft.com/office/drawing/2015/9/8/chartex">
+              <mc:Fallback xmlns:cx1="http://schemas.microsoft.com/office/drawing/2015/9/8/chartex" xmlns:cx2="http://schemas.microsoft.com/office/drawing/2015/10/21/chartex" xmlns:cx3="http://schemas.microsoft.com/office/drawing/2016/5/9/chartex" xmlns:cx4="http://schemas.microsoft.com/office/drawing/2016/5/10/chartex" xmlns:cx5="http://schemas.microsoft.com/office/drawing/2016/5/11/chartex" xmlns:cx6="http://schemas.microsoft.com/office/drawing/2016/5/12/chartex" xmlns:cx7="http://schemas.microsoft.com/office/drawing/2016/5/13/chartex" xmlns:cx8="http://schemas.microsoft.com/office/drawing/2016/5/14/chartex" xmlns:aink="http://schemas.microsoft.com/office/drawing/2016/ink" xmlns:am3d="http://schemas.microsoft.com/office/drawing/2017/model3d" xmlns:w16cex="http://schemas.microsoft.com/office/word/2018/wordml/cex" xmlns:w16cid="http://schemas.microsoft.com/office/word/2016/wordml/cid" xmlns:w16="http://schemas.microsoft.com/office/word/2018/wordml" xmlns:w16sdtdh="http://schemas.microsoft.com/office/word/2020/wordml/sdtdatahash">
                 <w:pict>
                   <v:rect w14:anchorId="6BE67862" id="Rectángulo 466" o:spid="_x0000_s1026" style="position:absolute;margin-left:0;margin-top:0;width:581.4pt;height:752.4pt;z-index:-251653120;visibility:visible;mso-wrap-style:square;mso-width-percent:950;mso-height-percent:950;mso-wrap-distance-left:9pt;mso-wrap-distance-top:0;mso-wrap-distance-right:9pt;mso-wrap-distance-bottom:0;mso-position-horizontal:center;mso-position-horizontal-relative:page;mso-position-vertical:center;mso-position-vertical-relative:page;mso-width-percent:950;mso-height-percent:950;mso-width-relative:page;mso-height-relative:page;v-text-anchor:middle" o:gfxdata="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" fillcolor="#d9e2f3 [660]" stroked="f" strokeweight="1pt">
                     <v:fill color2="#8eaadb [1940]" rotate="t" focus="100%" type="gradient">
@@ -135,7 +135,7 @@
           <w:r>
             <w:rPr>
               <w:noProof/>
-              <w:lang w:eastAsia="es-CO"/>
+              <w:lang w:val="es-ES" w:eastAsia="es-ES"/>
             </w:rPr>
             <mc:AlternateContent>
               <mc:Choice Requires="wps">
@@ -287,7 +287,7 @@
                   </wp:anchor>
                 </w:drawing>
               </mc:Choice>
-              <mc:Fallback xmlns:w16sdtdh="http://schemas.microsoft.com/office/word/2020/wordml/sdtdatahash" xmlns:w16="http://schemas.microsoft.com/office/word/2018/wordml" xmlns:w16cid="http://schemas.microsoft.com/office/word/2016/wordml/cid" xmlns:w16cex="http://schemas.microsoft.com/office/word/2018/wordml/cex" xmlns:am3d="http://schemas.microsoft.com/office/drawing/2017/model3d" xmlns:aink="http://schemas.microsoft.com/office/drawing/2016/ink" xmlns:cx8="http://schemas.microsoft.com/office/drawing/2016/5/14/chartex" xmlns:cx7="http://schemas.microsoft.com/office/drawing/2016/5/13/chartex" xmlns:cx6="http://schemas.microsoft.com/office/drawing/2016/5/12/chartex" xmlns:cx5="http://schemas.microsoft.com/office/drawing/2016/5/11/chartex" xmlns:cx4="http://schemas.microsoft.com/office/drawing/2016/5/10/chartex" xmlns:cx3="http://schemas.microsoft.com/office/drawing/2016/5/9/chartex" xmlns:cx2="http://schemas.microsoft.com/office/drawing/2015/10/21/chartex" xmlns:cx1="http://schemas.microsoft.com/office/drawing/2015/9/8/chartex">
+              <mc:Fallback xmlns:cx1="http://schemas.microsoft.com/office/drawing/2015/9/8/chartex" xmlns:cx2="http://schemas.microsoft.com/office/drawing/2015/10/21/chartex" xmlns:cx3="http://schemas.microsoft.com/office/drawing/2016/5/9/chartex" xmlns:cx4="http://schemas.microsoft.com/office/drawing/2016/5/10/chartex" xmlns:cx5="http://schemas.microsoft.com/office/drawing/2016/5/11/chartex" xmlns:cx6="http://schemas.microsoft.com/office/drawing/2016/5/12/chartex" xmlns:cx7="http://schemas.microsoft.com/office/drawing/2016/5/13/chartex" xmlns:cx8="http://schemas.microsoft.com/office/drawing/2016/5/14/chartex" xmlns:aink="http://schemas.microsoft.com/office/drawing/2016/ink" xmlns:am3d="http://schemas.microsoft.com/office/drawing/2017/model3d" xmlns:w16cex="http://schemas.microsoft.com/office/word/2018/wordml/cex" xmlns:w16cid="http://schemas.microsoft.com/office/word/2016/wordml/cid" xmlns:w16="http://schemas.microsoft.com/office/word/2018/wordml" xmlns:w16sdtdh="http://schemas.microsoft.com/office/word/2020/wordml/sdtdatahash">
                 <w:pict>
                   <v:rect w14:anchorId="71E6B373" id="Rectángulo 467" o:spid="_x0000_s1027" style="position:absolute;margin-left:0;margin-top:0;width:226.45pt;height:237.6pt;z-index:251660288;visibility:visible;mso-wrap-style:square;mso-width-percent:370;mso-height-percent:300;mso-left-percent:455;mso-top-percent:25;mso-wrap-distance-left:9pt;mso-wrap-distance-top:0;mso-wrap-distance-right:9pt;mso-wrap-distance-bottom:0;mso-position-horizontal-relative:page;mso-position-vertical-relative:page;mso-width-percent:370;mso-height-percent:300;mso-left-percent:455;mso-top-percent:25;mso-width-relative:page;mso-height-relative:page;v-text-anchor:bottom" o:gfxdata="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" fillcolor="#44546a [3215]" stroked="f" strokeweight="1pt">
                     <v:textbox inset="14.4pt,14.4pt,14.4pt,28.8pt">
@@ -362,7 +362,7 @@
           <w:r>
             <w:rPr>
               <w:noProof/>
-              <w:lang w:eastAsia="es-CO"/>
+              <w:lang w:val="es-ES" w:eastAsia="es-ES"/>
             </w:rPr>
             <mc:AlternateContent>
               <mc:Choice Requires="wps">
@@ -455,7 +455,7 @@
                   </wp:anchor>
                 </w:drawing>
               </mc:Choice>
-              <mc:Fallback xmlns:w16sdtdh="http://schemas.microsoft.com/office/word/2020/wordml/sdtdatahash" xmlns:w16="http://schemas.microsoft.com/office/word/2018/wordml" xmlns:w16cid="http://schemas.microsoft.com/office/word/2016/wordml/cid" xmlns:w16cex="http://schemas.microsoft.com/office/word/2018/wordml/cex" xmlns:am3d="http://schemas.microsoft.com/office/drawing/2017/model3d" xmlns:aink="http://schemas.microsoft.com/office/drawing/2016/ink" xmlns:cx8="http://schemas.microsoft.com/office/drawing/2016/5/14/chartex" xmlns:cx7="http://schemas.microsoft.com/office/drawing/2016/5/13/chartex" xmlns:cx6="http://schemas.microsoft.com/office/drawing/2016/5/12/chartex" xmlns:cx5="http://schemas.microsoft.com/office/drawing/2016/5/11/chartex" xmlns:cx4="http://schemas.microsoft.com/office/drawing/2016/5/10/chartex" xmlns:cx3="http://schemas.microsoft.com/office/drawing/2016/5/9/chartex" xmlns:cx2="http://schemas.microsoft.com/office/drawing/2015/10/21/chartex" xmlns:cx1="http://schemas.microsoft.com/office/drawing/2015/9/8/chartex">
+              <mc:Fallback xmlns:cx1="http://schemas.microsoft.com/office/drawing/2015/9/8/chartex" xmlns:cx2="http://schemas.microsoft.com/office/drawing/2015/10/21/chartex" xmlns:cx3="http://schemas.microsoft.com/office/drawing/2016/5/9/chartex" xmlns:cx4="http://schemas.microsoft.com/office/drawing/2016/5/10/chartex" xmlns:cx5="http://schemas.microsoft.com/office/drawing/2016/5/11/chartex" xmlns:cx6="http://schemas.microsoft.com/office/drawing/2016/5/12/chartex" xmlns:cx7="http://schemas.microsoft.com/office/drawing/2016/5/13/chartex" xmlns:cx8="http://schemas.microsoft.com/office/drawing/2016/5/14/chartex" xmlns:aink="http://schemas.microsoft.com/office/drawing/2016/ink" xmlns:am3d="http://schemas.microsoft.com/office/drawing/2017/model3d" xmlns:w16cex="http://schemas.microsoft.com/office/word/2018/wordml/cex" xmlns:w16cid="http://schemas.microsoft.com/office/word/2016/wordml/cid" xmlns:w16="http://schemas.microsoft.com/office/word/2018/wordml" xmlns:w16sdtdh="http://schemas.microsoft.com/office/word/2020/wordml/sdtdatahash">
                 <w:pict>
                   <v:rect w14:anchorId="4D6F5A1F" id="Rectángulo 468" o:spid="_x0000_s1026" style="position:absolute;margin-left:0;margin-top:0;width:244.8pt;height:554.4pt;z-index:251659264;visibility:visible;mso-wrap-style:square;mso-width-percent:400;mso-height-percent:700;mso-left-percent:440;mso-top-percent:25;mso-wrap-distance-left:9pt;mso-wrap-distance-top:0;mso-wrap-distance-right:9pt;mso-wrap-distance-bottom:0;mso-position-horizontal-relative:page;mso-position-vertical-relative:page;mso-width-percent:400;mso-height-percent:700;mso-left-percent:440;mso-top-percent:25;mso-width-relative:page;mso-height-relative:page;v-text-anchor:middle" o:gfxdata="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" fillcolor="white [3212]" strokecolor="#747070 [1614]" strokeweight="1.25pt">
                     <w10:wrap anchorx="page" anchory="page"/>
@@ -467,7 +467,7 @@
           <w:r>
             <w:rPr>
               <w:noProof/>
-              <w:lang w:eastAsia="es-CO"/>
+              <w:lang w:val="es-ES" w:eastAsia="es-ES"/>
             </w:rPr>
             <mc:AlternateContent>
               <mc:Choice Requires="wps">
@@ -553,7 +553,7 @@
                   </wp:anchor>
                 </w:drawing>
               </mc:Choice>
-              <mc:Fallback xmlns:w16sdtdh="http://schemas.microsoft.com/office/word/2020/wordml/sdtdatahash" xmlns:w16="http://schemas.microsoft.com/office/word/2018/wordml" xmlns:w16cid="http://schemas.microsoft.com/office/word/2016/wordml/cid" xmlns:w16cex="http://schemas.microsoft.com/office/word/2018/wordml/cex" xmlns:am3d="http://schemas.microsoft.com/office/drawing/2017/model3d" xmlns:aink="http://schemas.microsoft.com/office/drawing/2016/ink" xmlns:cx8="http://schemas.microsoft.com/office/drawing/2016/5/14/chartex" xmlns:cx7="http://schemas.microsoft.com/office/drawing/2016/5/13/chartex" xmlns:cx6="http://schemas.microsoft.com/office/drawing/2016/5/12/chartex" xmlns:cx5="http://schemas.microsoft.com/office/drawing/2016/5/11/chartex" xmlns:cx4="http://schemas.microsoft.com/office/drawing/2016/5/10/chartex" xmlns:cx3="http://schemas.microsoft.com/office/drawing/2016/5/9/chartex" xmlns:cx2="http://schemas.microsoft.com/office/drawing/2015/10/21/chartex" xmlns:cx1="http://schemas.microsoft.com/office/drawing/2015/9/8/chartex">
+              <mc:Fallback xmlns:cx1="http://schemas.microsoft.com/office/drawing/2015/9/8/chartex" xmlns:cx2="http://schemas.microsoft.com/office/drawing/2015/10/21/chartex" xmlns:cx3="http://schemas.microsoft.com/office/drawing/2016/5/9/chartex" xmlns:cx4="http://schemas.microsoft.com/office/drawing/2016/5/10/chartex" xmlns:cx5="http://schemas.microsoft.com/office/drawing/2016/5/11/chartex" xmlns:cx6="http://schemas.microsoft.com/office/drawing/2016/5/12/chartex" xmlns:cx7="http://schemas.microsoft.com/office/drawing/2016/5/13/chartex" xmlns:cx8="http://schemas.microsoft.com/office/drawing/2016/5/14/chartex" xmlns:aink="http://schemas.microsoft.com/office/drawing/2016/ink" xmlns:am3d="http://schemas.microsoft.com/office/drawing/2017/model3d" xmlns:w16cex="http://schemas.microsoft.com/office/word/2018/wordml/cex" xmlns:w16cid="http://schemas.microsoft.com/office/word/2016/wordml/cid" xmlns:w16="http://schemas.microsoft.com/office/word/2018/wordml" xmlns:w16sdtdh="http://schemas.microsoft.com/office/word/2020/wordml/sdtdatahash">
                 <w:pict>
                   <v:rect w14:anchorId="0B07564F" id="Rectángulo 469" o:spid="_x0000_s1026" style="position:absolute;margin-left:0;margin-top:0;width:226.45pt;height:9.35pt;z-index:251662336;visibility:visible;mso-wrap-style:square;mso-width-percent:370;mso-height-percent:0;mso-left-percent:455;mso-top-percent:690;mso-wrap-distance-left:9pt;mso-wrap-distance-top:0;mso-wrap-distance-right:9pt;mso-wrap-distance-bottom:0;mso-position-horizontal-relative:page;mso-position-vertical-relative:page;mso-width-percent:370;mso-height-percent:0;mso-left-percent:455;mso-top-percent:690;mso-width-relative:page;mso-height-relative:margin;v-text-anchor:middle" o:gfxdata="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" fillcolor="#4472c4 [3204]" stroked="f" strokeweight="1pt">
                     <w10:wrap anchorx="page" anchory="page"/>
@@ -565,7 +565,7 @@
           <w:r>
             <w:rPr>
               <w:noProof/>
-              <w:lang w:eastAsia="es-CO"/>
+              <w:lang w:val="es-ES" w:eastAsia="es-ES"/>
             </w:rPr>
             <mc:AlternateContent>
               <mc:Choice Requires="wps">
@@ -826,7 +826,7 @@
                   </wp:anchor>
                 </w:drawing>
               </mc:Choice>
-              <mc:Fallback xmlns:w16sdtdh="http://schemas.microsoft.com/office/word/2020/wordml/sdtdatahash" xmlns:w16="http://schemas.microsoft.com/office/word/2018/wordml" xmlns:w16cid="http://schemas.microsoft.com/office/word/2016/wordml/cid" xmlns:w16cex="http://schemas.microsoft.com/office/word/2018/wordml/cex" xmlns:am3d="http://schemas.microsoft.com/office/drawing/2017/model3d" xmlns:aink="http://schemas.microsoft.com/office/drawing/2016/ink" xmlns:cx8="http://schemas.microsoft.com/office/drawing/2016/5/14/chartex" xmlns:cx7="http://schemas.microsoft.com/office/drawing/2016/5/13/chartex" xmlns:cx6="http://schemas.microsoft.com/office/drawing/2016/5/12/chartex" xmlns:cx5="http://schemas.microsoft.com/office/drawing/2016/5/11/chartex" xmlns:cx4="http://schemas.microsoft.com/office/drawing/2016/5/10/chartex" xmlns:cx3="http://schemas.microsoft.com/office/drawing/2016/5/9/chartex" xmlns:cx2="http://schemas.microsoft.com/office/drawing/2015/10/21/chartex" xmlns:cx1="http://schemas.microsoft.com/office/drawing/2015/9/8/chartex">
+              <mc:Fallback xmlns:cx1="http://schemas.microsoft.com/office/drawing/2015/9/8/chartex" xmlns:cx2="http://schemas.microsoft.com/office/drawing/2015/10/21/chartex" xmlns:cx3="http://schemas.microsoft.com/office/drawing/2016/5/9/chartex" xmlns:cx4="http://schemas.microsoft.com/office/drawing/2016/5/10/chartex" xmlns:cx5="http://schemas.microsoft.com/office/drawing/2016/5/11/chartex" xmlns:cx6="http://schemas.microsoft.com/office/drawing/2016/5/12/chartex" xmlns:cx7="http://schemas.microsoft.com/office/drawing/2016/5/13/chartex" xmlns:cx8="http://schemas.microsoft.com/office/drawing/2016/5/14/chartex" xmlns:aink="http://schemas.microsoft.com/office/drawing/2016/ink" xmlns:am3d="http://schemas.microsoft.com/office/drawing/2017/model3d" xmlns:w16cex="http://schemas.microsoft.com/office/word/2018/wordml/cex" xmlns:w16cid="http://schemas.microsoft.com/office/word/2016/wordml/cid" xmlns:w16="http://schemas.microsoft.com/office/word/2018/wordml" xmlns:w16sdtdh="http://schemas.microsoft.com/office/word/2020/wordml/sdtdatahash">
                 <w:pict>
                   <v:shapetype w14:anchorId="6A8A436A" id="_x0000_t202" coordsize="21600,21600" o:spt="202" path="m,l,21600r21600,l21600,xe">
                     <v:stroke joinstyle="miter"/>
@@ -978,7 +978,7 @@
           <w:r>
             <w:rPr>
               <w:noProof/>
-              <w:lang w:eastAsia="es-CO"/>
+              <w:lang w:val="es-ES" w:eastAsia="es-ES"/>
             </w:rPr>
             <mc:AlternateContent>
               <mc:Choice Requires="wps">
@@ -1206,7 +1206,7 @@
                   </wp:anchor>
                 </w:drawing>
               </mc:Choice>
-              <mc:Fallback xmlns:w16sdtdh="http://schemas.microsoft.com/office/word/2020/wordml/sdtdatahash" xmlns:w16="http://schemas.microsoft.com/office/word/2018/wordml" xmlns:w16cid="http://schemas.microsoft.com/office/word/2016/wordml/cid" xmlns:w16cex="http://schemas.microsoft.com/office/word/2018/wordml/cex" xmlns:am3d="http://schemas.microsoft.com/office/drawing/2017/model3d" xmlns:aink="http://schemas.microsoft.com/office/drawing/2016/ink" xmlns:cx8="http://schemas.microsoft.com/office/drawing/2016/5/14/chartex" xmlns:cx7="http://schemas.microsoft.com/office/drawing/2016/5/13/chartex" xmlns:cx6="http://schemas.microsoft.com/office/drawing/2016/5/12/chartex" xmlns:cx5="http://schemas.microsoft.com/office/drawing/2016/5/11/chartex" xmlns:cx4="http://schemas.microsoft.com/office/drawing/2016/5/10/chartex" xmlns:cx3="http://schemas.microsoft.com/office/drawing/2016/5/9/chartex" xmlns:cx2="http://schemas.microsoft.com/office/drawing/2015/10/21/chartex" xmlns:cx1="http://schemas.microsoft.com/office/drawing/2015/9/8/chartex">
+              <mc:Fallback xmlns:cx1="http://schemas.microsoft.com/office/drawing/2015/9/8/chartex" xmlns:cx2="http://schemas.microsoft.com/office/drawing/2015/10/21/chartex" xmlns:cx3="http://schemas.microsoft.com/office/drawing/2016/5/9/chartex" xmlns:cx4="http://schemas.microsoft.com/office/drawing/2016/5/10/chartex" xmlns:cx5="http://schemas.microsoft.com/office/drawing/2016/5/11/chartex" xmlns:cx6="http://schemas.microsoft.com/office/drawing/2016/5/12/chartex" xmlns:cx7="http://schemas.microsoft.com/office/drawing/2016/5/13/chartex" xmlns:cx8="http://schemas.microsoft.com/office/drawing/2016/5/14/chartex" xmlns:aink="http://schemas.microsoft.com/office/drawing/2016/ink" xmlns:am3d="http://schemas.microsoft.com/office/drawing/2017/model3d" xmlns:w16cex="http://schemas.microsoft.com/office/word/2018/wordml/cex" xmlns:w16cid="http://schemas.microsoft.com/office/word/2016/wordml/cid" xmlns:w16="http://schemas.microsoft.com/office/word/2018/wordml" xmlns:w16sdtdh="http://schemas.microsoft.com/office/word/2020/wordml/sdtdatahash">
                 <w:pict>
                   <v:shape w14:anchorId="502B03FB" id="Cuadro de texto 465" o:spid="_x0000_s1029" type="#_x0000_t202" style="position:absolute;margin-left:278.35pt;margin-top:470.7pt;width:220.3pt;height:85.4pt;z-index:251664384;visibility:visible;mso-wrap-style:square;mso-width-percent:360;mso-height-percent:0;mso-wrap-distance-left:9pt;mso-wrap-distance-top:0;mso-wrap-distance-right:9pt;mso-wrap-distance-bottom:0;mso-position-horizontal:absolute;mso-position-horizontal-relative:page;mso-position-vertical:absolute;mso-position-vertical-relative:page;mso-width-percent:360;mso-height-percent:0;mso-width-relative:page;mso-height-relative:margin;v-text-anchor:bottom" o:gfxdata="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" filled="f" stroked="f" strokeweight=".5pt">
                     <v:textbox>
@@ -2016,7 +2016,7 @@
       <w:r>
         <w:rPr>
           <w:noProof/>
-          <w:lang w:eastAsia="es-CO"/>
+          <w:lang w:val="es-ES" w:eastAsia="es-ES"/>
         </w:rPr>
         <w:drawing>
           <wp:inline distT="0" distB="0" distL="0" distR="0" wp14:anchorId="30882CE0" wp14:editId="6EEB6430">
@@ -2067,7 +2067,7 @@
       <w:r>
         <w:rPr>
           <w:noProof/>
-          <w:lang w:eastAsia="es-CO"/>
+          <w:lang w:val="es-ES" w:eastAsia="es-ES"/>
         </w:rPr>
         <w:drawing>
           <wp:inline distT="0" distB="0" distL="0" distR="0" wp14:anchorId="612D12FD" wp14:editId="0B232903">
@@ -2143,7 +2143,7 @@
       <w:r>
         <w:rPr>
           <w:noProof/>
-          <w:lang w:eastAsia="es-CO"/>
+          <w:lang w:val="es-ES" w:eastAsia="es-ES"/>
         </w:rPr>
         <w:drawing>
           <wp:inline distT="0" distB="0" distL="0" distR="0" wp14:anchorId="676AB850" wp14:editId="62170D85">
@@ -2194,7 +2194,7 @@
       <w:r>
         <w:rPr>
           <w:noProof/>
-          <w:lang w:eastAsia="es-CO"/>
+          <w:lang w:val="es-ES" w:eastAsia="es-ES"/>
         </w:rPr>
         <w:drawing>
           <wp:inline distT="0" distB="0" distL="0" distR="0" wp14:anchorId="2F791092" wp14:editId="10270EE9">
@@ -2380,7 +2380,7 @@
       <w:r>
         <w:rPr>
           <w:noProof/>
-          <w:lang w:eastAsia="es-CO"/>
+          <w:lang w:val="es-ES" w:eastAsia="es-ES"/>
         </w:rPr>
         <w:drawing>
           <wp:inline distT="0" distB="0" distL="0" distR="0" wp14:anchorId="44D0F5BD" wp14:editId="3A7A5043">
@@ -2431,7 +2431,7 @@
       <w:r>
         <w:rPr>
           <w:noProof/>
-          <w:lang w:eastAsia="es-CO"/>
+          <w:lang w:val="es-ES" w:eastAsia="es-ES"/>
         </w:rPr>
         <w:drawing>
           <wp:inline distT="0" distB="0" distL="0" distR="0" wp14:anchorId="1A49CBD1" wp14:editId="3EE0447F">
@@ -2587,7 +2587,7 @@
       <w:r>
         <w:rPr>
           <w:noProof/>
-          <w:lang w:eastAsia="es-CO"/>
+          <w:lang w:val="es-ES" w:eastAsia="es-ES"/>
         </w:rPr>
         <w:drawing>
           <wp:inline distT="0" distB="0" distL="0" distR="0" wp14:anchorId="618EE40C" wp14:editId="41CF7900">
@@ -2638,7 +2638,7 @@
       <w:r>
         <w:rPr>
           <w:noProof/>
-          <w:lang w:eastAsia="es-CO"/>
+          <w:lang w:val="es-ES" w:eastAsia="es-ES"/>
         </w:rPr>
         <w:drawing>
           <wp:inline distT="0" distB="0" distL="0" distR="0" wp14:anchorId="4AAB9490" wp14:editId="64993678">
@@ -2682,19 +2682,59 @@
           </wp:inline>
         </w:drawing>
       </w:r>
+    </w:p>
+    <w:p>
+      <w:pPr>
+        <w:rPr>
+          <w:rFonts w:ascii="Arial" w:hAnsi="Arial" w:cs="Arial"/>
+          <w:noProof/>
+          <w:sz w:val="24"/>
+          <w:szCs w:val="24"/>
+        </w:rPr>
+      </w:pPr>
       <w:bookmarkStart w:id="0" w:name="_GoBack"/>
+      <w:r>
+        <w:rPr>
+          <w:noProof/>
+          <w:lang w:val="es-ES" w:eastAsia="es-ES"/>
+        </w:rPr>
+        <w:drawing>
+          <wp:inline distT="0" distB="0" distL="0" distR="0" wp14:anchorId="1E11E5F4" wp14:editId="1F4989AC">
+            <wp:extent cx="5612130" cy="582930"/>
+            <wp:effectExtent l="0" t="0" r="7620" b="7620"/>
+            <wp:docPr id="6" name="Imagen 6"/>
+            <wp:cNvGraphicFramePr>
+              <a:graphicFrameLocks xmlns:a="http://schemas.openxmlformats.org/drawingml/2006/main" noChangeAspect="1"/>
+            </wp:cNvGraphicFramePr>
+            <a:graphic xmlns:a="http://schemas.openxmlformats.org/drawingml/2006/main">
+              <a:graphicData uri="http://schemas.openxmlformats.org/drawingml/2006/picture">
+                <pic:pic xmlns:pic="http://schemas.openxmlformats.org/drawingml/2006/picture">
+                  <pic:nvPicPr>
+                    <pic:cNvPr id="1" name=""/>
+                    <pic:cNvPicPr/>
+                  </pic:nvPicPr>
+                  <pic:blipFill>
+                    <a:blip r:embed="rId16"/>
+                    <a:stretch>
+                      <a:fillRect/>
+                    </a:stretch>
+                  </pic:blipFill>
+                  <pic:spPr>
+                    <a:xfrm>
+                      <a:off x="0" y="0"/>
+                      <a:ext cx="5612130" cy="582930"/>
+                    </a:xfrm>
+                    <a:prstGeom prst="rect">
+                      <a:avLst/>
+                    </a:prstGeom>
+                  </pic:spPr>
+                </pic:pic>
+              </a:graphicData>
+            </a:graphic>
+          </wp:inline>
+        </w:drawing>
+      </w:r>
       <w:bookmarkEnd w:id="0"/>
-    </w:p>
-    <w:p>
-      <w:pPr>
-        <w:ind w:left="360"/>
-        <w:rPr>
-          <w:rFonts w:ascii="Arial" w:hAnsi="Arial" w:cs="Arial"/>
-          <w:noProof/>
-          <w:sz w:val="24"/>
-          <w:szCs w:val="24"/>
-        </w:rPr>
-      </w:pPr>
       <w:r>
         <w:rPr>
           <w:rFonts w:ascii="Arial" w:hAnsi="Arial" w:cs="Arial"/>
@@ -2786,7 +2826,7 @@
         </w:rPr>
         <w:t xml:space="preserve"> </w:t>
       </w:r>
-      <w:hyperlink r:id="rId16" w:history="1">
+      <w:hyperlink r:id="rId17" w:history="1">
         <w:r>
           <w:rPr>
             <w:rStyle w:val="Hipervnculo"/>
@@ -2908,8 +2948,8 @@
       </w:pPr>
     </w:p>
     <w:sectPr>
-      <w:headerReference w:type="default" r:id="rId17"/>
-      <w:footerReference w:type="default" r:id="rId18"/>
+      <w:headerReference w:type="default" r:id="rId18"/>
+      <w:footerReference w:type="default" r:id="rId19"/>
       <w:pgSz w:w="12240" w:h="15840" w:code="1"/>
       <w:pgMar w:top="1417" w:right="1701" w:bottom="1417" w:left="1701" w:header="708" w:footer="708" w:gutter="0"/>
       <w:pgNumType w:start="0"/>
@@ -3028,7 +3068,7 @@
         <w:sz w:val="48"/>
         <w:szCs w:val="48"/>
         <w:shd w:val="clear" w:color="auto" w:fill="FFFFFF"/>
-        <w:lang w:eastAsia="es-CO"/>
+        <w:lang w:val="es-ES" w:eastAsia="es-ES"/>
       </w:rPr>
       <w:drawing>
         <wp:inline distT="0" distB="0" distL="0" distR="0" wp14:anchorId="497442A1" wp14:editId="3F3E3D70">

</xml_diff>

<commit_message>
Actualización final de participación integrantes equipo
</commit_message>
<xml_diff>
--- a/Repositorio/Sprint1_Equipo_TheLastCodeDevs.docx
+++ b/Repositorio/Sprint1_Equipo_TheLastCodeDevs.docx
@@ -1,6 +1,6 @@
 
 <file path=word/document.xml><?xml version="1.0" encoding="utf-8"?>
-<w:document xmlns:wpc="http://schemas.microsoft.com/office/word/2010/wordprocessingCanvas" xmlns:cx="http://schemas.microsoft.com/office/drawing/2014/chartex" xmlns:mc="http://schemas.openxmlformats.org/markup-compatibility/2006" xmlns:o="urn:schemas-microsoft-com:office:office" xmlns:r="http://schemas.openxmlformats.org/officeDocument/2006/relationships" xmlns:m="http://schemas.openxmlformats.org/officeDocument/2006/math" xmlns:v="urn:schemas-microsoft-com:vml" xmlns:wp14="http://schemas.microsoft.com/office/word/2010/wordprocessingDrawing" xmlns:wp="http://schemas.openxmlformats.org/drawingml/2006/wordprocessingDrawing" xmlns:w10="urn:schemas-microsoft-com:office:word" xmlns:w="http://schemas.openxmlformats.org/wordprocessingml/2006/main" xmlns:w14="http://schemas.microsoft.com/office/word/2010/wordml" xmlns:w15="http://schemas.microsoft.com/office/word/2012/wordml" xmlns:w16se="http://schemas.microsoft.com/office/word/2015/wordml/symex" xmlns:wpg="http://schemas.microsoft.com/office/word/2010/wordprocessingGroup" xmlns:wpi="http://schemas.microsoft.com/office/word/2010/wordprocessingInk" xmlns:wne="http://schemas.microsoft.com/office/word/2006/wordml" xmlns:wps="http://schemas.microsoft.com/office/word/2010/wordprocessingShape" mc:Ignorable="w14 w15 w16se wp14">
+<w:document xmlns:wpc="http://schemas.microsoft.com/office/word/2010/wordprocessingCanvas" xmlns:cx="http://schemas.microsoft.com/office/drawing/2014/chartex" xmlns:cx1="http://schemas.microsoft.com/office/drawing/2015/9/8/chartex" xmlns:cx2="http://schemas.microsoft.com/office/drawing/2015/10/21/chartex" xmlns:cx3="http://schemas.microsoft.com/office/drawing/2016/5/9/chartex" xmlns:cx4="http://schemas.microsoft.com/office/drawing/2016/5/10/chartex" xmlns:cx5="http://schemas.microsoft.com/office/drawing/2016/5/11/chartex" xmlns:cx6="http://schemas.microsoft.com/office/drawing/2016/5/12/chartex" xmlns:cx7="http://schemas.microsoft.com/office/drawing/2016/5/13/chartex" xmlns:cx8="http://schemas.microsoft.com/office/drawing/2016/5/14/chartex" xmlns:mc="http://schemas.openxmlformats.org/markup-compatibility/2006" xmlns:aink="http://schemas.microsoft.com/office/drawing/2016/ink" xmlns:am3d="http://schemas.microsoft.com/office/drawing/2017/model3d" xmlns:o="urn:schemas-microsoft-com:office:office" xmlns:r="http://schemas.openxmlformats.org/officeDocument/2006/relationships" xmlns:m="http://schemas.openxmlformats.org/officeDocument/2006/math" xmlns:v="urn:schemas-microsoft-com:vml" xmlns:wp14="http://schemas.microsoft.com/office/word/2010/wordprocessingDrawing" xmlns:wp="http://schemas.openxmlformats.org/drawingml/2006/wordprocessingDrawing" xmlns:w10="urn:schemas-microsoft-com:office:word" xmlns:w="http://schemas.openxmlformats.org/wordprocessingml/2006/main" xmlns:w14="http://schemas.microsoft.com/office/word/2010/wordml" xmlns:w15="http://schemas.microsoft.com/office/word/2012/wordml" xmlns:w16cex="http://schemas.microsoft.com/office/word/2018/wordml/cex" xmlns:w16cid="http://schemas.microsoft.com/office/word/2016/wordml/cid" xmlns:w16="http://schemas.microsoft.com/office/word/2018/wordml" xmlns:w16sdtdh="http://schemas.microsoft.com/office/word/2020/wordml/sdtdatahash" xmlns:w16se="http://schemas.microsoft.com/office/word/2015/wordml/symex" xmlns:wpg="http://schemas.microsoft.com/office/word/2010/wordprocessingGroup" xmlns:wpi="http://schemas.microsoft.com/office/word/2010/wordprocessingInk" xmlns:wne="http://schemas.microsoft.com/office/word/2006/wordml" xmlns:wps="http://schemas.microsoft.com/office/word/2010/wordprocessingShape" mc:Ignorable="w14 w15 w16se w16cid w16 w16cex w16sdtdh wp14">
   <w:body>
     <w:sdt>
       <w:sdtPr>
@@ -115,7 +115,7 @@
                   </wp:anchor>
                 </w:drawing>
               </mc:Choice>
-              <mc:Fallback xmlns:cx1="http://schemas.microsoft.com/office/drawing/2015/9/8/chartex" xmlns:cx2="http://schemas.microsoft.com/office/drawing/2015/10/21/chartex" xmlns:cx3="http://schemas.microsoft.com/office/drawing/2016/5/9/chartex" xmlns:cx4="http://schemas.microsoft.com/office/drawing/2016/5/10/chartex" xmlns:cx5="http://schemas.microsoft.com/office/drawing/2016/5/11/chartex" xmlns:cx6="http://schemas.microsoft.com/office/drawing/2016/5/12/chartex" xmlns:cx7="http://schemas.microsoft.com/office/drawing/2016/5/13/chartex" xmlns:cx8="http://schemas.microsoft.com/office/drawing/2016/5/14/chartex" xmlns:aink="http://schemas.microsoft.com/office/drawing/2016/ink" xmlns:am3d="http://schemas.microsoft.com/office/drawing/2017/model3d" xmlns:w16cex="http://schemas.microsoft.com/office/word/2018/wordml/cex" xmlns:w16cid="http://schemas.microsoft.com/office/word/2016/wordml/cid" xmlns:w16="http://schemas.microsoft.com/office/word/2018/wordml" xmlns:w16sdtdh="http://schemas.microsoft.com/office/word/2020/wordml/sdtdatahash">
+              <mc:Fallback>
                 <w:pict>
                   <v:rect w14:anchorId="6BE67862" id="Rectángulo 466" o:spid="_x0000_s1026" style="position:absolute;margin-left:0;margin-top:0;width:581.4pt;height:752.4pt;z-index:-251653120;visibility:visible;mso-wrap-style:square;mso-width-percent:950;mso-height-percent:950;mso-wrap-distance-left:9pt;mso-wrap-distance-top:0;mso-wrap-distance-right:9pt;mso-wrap-distance-bottom:0;mso-position-horizontal:center;mso-position-horizontal-relative:page;mso-position-vertical:center;mso-position-vertical-relative:page;mso-width-percent:950;mso-height-percent:950;mso-width-relative:page;mso-height-relative:page;v-text-anchor:middle" o:gfxdata="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" fillcolor="#d9e2f3 [660]" stroked="f" strokeweight="1pt">
                     <v:fill color2="#8eaadb [1940]" rotate="t" focus="100%" type="gradient">
@@ -287,7 +287,7 @@
                   </wp:anchor>
                 </w:drawing>
               </mc:Choice>
-              <mc:Fallback xmlns:cx1="http://schemas.microsoft.com/office/drawing/2015/9/8/chartex" xmlns:cx2="http://schemas.microsoft.com/office/drawing/2015/10/21/chartex" xmlns:cx3="http://schemas.microsoft.com/office/drawing/2016/5/9/chartex" xmlns:cx4="http://schemas.microsoft.com/office/drawing/2016/5/10/chartex" xmlns:cx5="http://schemas.microsoft.com/office/drawing/2016/5/11/chartex" xmlns:cx6="http://schemas.microsoft.com/office/drawing/2016/5/12/chartex" xmlns:cx7="http://schemas.microsoft.com/office/drawing/2016/5/13/chartex" xmlns:cx8="http://schemas.microsoft.com/office/drawing/2016/5/14/chartex" xmlns:aink="http://schemas.microsoft.com/office/drawing/2016/ink" xmlns:am3d="http://schemas.microsoft.com/office/drawing/2017/model3d" xmlns:w16cex="http://schemas.microsoft.com/office/word/2018/wordml/cex" xmlns:w16cid="http://schemas.microsoft.com/office/word/2016/wordml/cid" xmlns:w16="http://schemas.microsoft.com/office/word/2018/wordml" xmlns:w16sdtdh="http://schemas.microsoft.com/office/word/2020/wordml/sdtdatahash">
+              <mc:Fallback>
                 <w:pict>
                   <v:rect w14:anchorId="71E6B373" id="Rectángulo 467" o:spid="_x0000_s1027" style="position:absolute;margin-left:0;margin-top:0;width:226.45pt;height:237.6pt;z-index:251660288;visibility:visible;mso-wrap-style:square;mso-width-percent:370;mso-height-percent:300;mso-left-percent:455;mso-top-percent:25;mso-wrap-distance-left:9pt;mso-wrap-distance-top:0;mso-wrap-distance-right:9pt;mso-wrap-distance-bottom:0;mso-position-horizontal-relative:page;mso-position-vertical-relative:page;mso-width-percent:370;mso-height-percent:300;mso-left-percent:455;mso-top-percent:25;mso-width-relative:page;mso-height-relative:page;v-text-anchor:bottom" o:gfxdata="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" fillcolor="#44546a [3215]" stroked="f" strokeweight="1pt">
                     <v:textbox inset="14.4pt,14.4pt,14.4pt,28.8pt">
@@ -455,7 +455,7 @@
                   </wp:anchor>
                 </w:drawing>
               </mc:Choice>
-              <mc:Fallback xmlns:cx1="http://schemas.microsoft.com/office/drawing/2015/9/8/chartex" xmlns:cx2="http://schemas.microsoft.com/office/drawing/2015/10/21/chartex" xmlns:cx3="http://schemas.microsoft.com/office/drawing/2016/5/9/chartex" xmlns:cx4="http://schemas.microsoft.com/office/drawing/2016/5/10/chartex" xmlns:cx5="http://schemas.microsoft.com/office/drawing/2016/5/11/chartex" xmlns:cx6="http://schemas.microsoft.com/office/drawing/2016/5/12/chartex" xmlns:cx7="http://schemas.microsoft.com/office/drawing/2016/5/13/chartex" xmlns:cx8="http://schemas.microsoft.com/office/drawing/2016/5/14/chartex" xmlns:aink="http://schemas.microsoft.com/office/drawing/2016/ink" xmlns:am3d="http://schemas.microsoft.com/office/drawing/2017/model3d" xmlns:w16cex="http://schemas.microsoft.com/office/word/2018/wordml/cex" xmlns:w16cid="http://schemas.microsoft.com/office/word/2016/wordml/cid" xmlns:w16="http://schemas.microsoft.com/office/word/2018/wordml" xmlns:w16sdtdh="http://schemas.microsoft.com/office/word/2020/wordml/sdtdatahash">
+              <mc:Fallback>
                 <w:pict>
                   <v:rect w14:anchorId="4D6F5A1F" id="Rectángulo 468" o:spid="_x0000_s1026" style="position:absolute;margin-left:0;margin-top:0;width:244.8pt;height:554.4pt;z-index:251659264;visibility:visible;mso-wrap-style:square;mso-width-percent:400;mso-height-percent:700;mso-left-percent:440;mso-top-percent:25;mso-wrap-distance-left:9pt;mso-wrap-distance-top:0;mso-wrap-distance-right:9pt;mso-wrap-distance-bottom:0;mso-position-horizontal-relative:page;mso-position-vertical-relative:page;mso-width-percent:400;mso-height-percent:700;mso-left-percent:440;mso-top-percent:25;mso-width-relative:page;mso-height-relative:page;v-text-anchor:middle" o:gfxdata="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" fillcolor="white [3212]" strokecolor="#747070 [1614]" strokeweight="1.25pt">
                     <w10:wrap anchorx="page" anchory="page"/>
@@ -553,7 +553,7 @@
                   </wp:anchor>
                 </w:drawing>
               </mc:Choice>
-              <mc:Fallback xmlns:cx1="http://schemas.microsoft.com/office/drawing/2015/9/8/chartex" xmlns:cx2="http://schemas.microsoft.com/office/drawing/2015/10/21/chartex" xmlns:cx3="http://schemas.microsoft.com/office/drawing/2016/5/9/chartex" xmlns:cx4="http://schemas.microsoft.com/office/drawing/2016/5/10/chartex" xmlns:cx5="http://schemas.microsoft.com/office/drawing/2016/5/11/chartex" xmlns:cx6="http://schemas.microsoft.com/office/drawing/2016/5/12/chartex" xmlns:cx7="http://schemas.microsoft.com/office/drawing/2016/5/13/chartex" xmlns:cx8="http://schemas.microsoft.com/office/drawing/2016/5/14/chartex" xmlns:aink="http://schemas.microsoft.com/office/drawing/2016/ink" xmlns:am3d="http://schemas.microsoft.com/office/drawing/2017/model3d" xmlns:w16cex="http://schemas.microsoft.com/office/word/2018/wordml/cex" xmlns:w16cid="http://schemas.microsoft.com/office/word/2016/wordml/cid" xmlns:w16="http://schemas.microsoft.com/office/word/2018/wordml" xmlns:w16sdtdh="http://schemas.microsoft.com/office/word/2020/wordml/sdtdatahash">
+              <mc:Fallback>
                 <w:pict>
                   <v:rect w14:anchorId="0B07564F" id="Rectángulo 469" o:spid="_x0000_s1026" style="position:absolute;margin-left:0;margin-top:0;width:226.45pt;height:9.35pt;z-index:251662336;visibility:visible;mso-wrap-style:square;mso-width-percent:370;mso-height-percent:0;mso-left-percent:455;mso-top-percent:690;mso-wrap-distance-left:9pt;mso-wrap-distance-top:0;mso-wrap-distance-right:9pt;mso-wrap-distance-bottom:0;mso-position-horizontal-relative:page;mso-position-vertical-relative:page;mso-width-percent:370;mso-height-percent:0;mso-left-percent:455;mso-top-percent:690;mso-width-relative:page;mso-height-relative:margin;v-text-anchor:middle" o:gfxdata="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" fillcolor="#4472c4 [3204]" stroked="f" strokeweight="1pt">
                     <w10:wrap anchorx="page" anchory="page"/>
@@ -734,7 +734,6 @@
                                   </w:rPr>
                                   <w:t xml:space="preserve"> </w:t>
                                 </w:r>
-                                <w:proofErr w:type="spellStart"/>
                                 <w:r>
                                   <w:rPr>
                                     <w:rFonts w:asciiTheme="majorHAnsi" w:eastAsiaTheme="majorEastAsia" w:hAnsiTheme="majorHAnsi" w:cstheme="majorBidi"/>
@@ -742,69 +741,8 @@
                                     <w:sz w:val="32"/>
                                     <w:szCs w:val="32"/>
                                   </w:rPr>
-                                  <w:t>The</w:t>
+                                  <w:t>The last code devs</w:t>
                                 </w:r>
-                                <w:proofErr w:type="spellEnd"/>
-                                <w:r>
-                                  <w:rPr>
-                                    <w:rFonts w:asciiTheme="majorHAnsi" w:eastAsiaTheme="majorEastAsia" w:hAnsiTheme="majorHAnsi" w:cstheme="majorBidi"/>
-                                    <w:color w:val="44546A" w:themeColor="text2"/>
-                                    <w:sz w:val="32"/>
-                                    <w:szCs w:val="32"/>
-                                  </w:rPr>
-                                  <w:t xml:space="preserve"> </w:t>
-                                </w:r>
-                                <w:proofErr w:type="spellStart"/>
-                                <w:r>
-                                  <w:rPr>
-                                    <w:rFonts w:asciiTheme="majorHAnsi" w:eastAsiaTheme="majorEastAsia" w:hAnsiTheme="majorHAnsi" w:cstheme="majorBidi"/>
-                                    <w:color w:val="44546A" w:themeColor="text2"/>
-                                    <w:sz w:val="32"/>
-                                    <w:szCs w:val="32"/>
-                                  </w:rPr>
-                                  <w:t>last</w:t>
-                                </w:r>
-                                <w:proofErr w:type="spellEnd"/>
-                                <w:r>
-                                  <w:rPr>
-                                    <w:rFonts w:asciiTheme="majorHAnsi" w:eastAsiaTheme="majorEastAsia" w:hAnsiTheme="majorHAnsi" w:cstheme="majorBidi"/>
-                                    <w:color w:val="44546A" w:themeColor="text2"/>
-                                    <w:sz w:val="32"/>
-                                    <w:szCs w:val="32"/>
-                                  </w:rPr>
-                                  <w:t xml:space="preserve"> </w:t>
-                                </w:r>
-                                <w:proofErr w:type="spellStart"/>
-                                <w:r>
-                                  <w:rPr>
-                                    <w:rFonts w:asciiTheme="majorHAnsi" w:eastAsiaTheme="majorEastAsia" w:hAnsiTheme="majorHAnsi" w:cstheme="majorBidi"/>
-                                    <w:color w:val="44546A" w:themeColor="text2"/>
-                                    <w:sz w:val="32"/>
-                                    <w:szCs w:val="32"/>
-                                  </w:rPr>
-                                  <w:t>code</w:t>
-                                </w:r>
-                                <w:proofErr w:type="spellEnd"/>
-                                <w:r>
-                                  <w:rPr>
-                                    <w:rFonts w:asciiTheme="majorHAnsi" w:eastAsiaTheme="majorEastAsia" w:hAnsiTheme="majorHAnsi" w:cstheme="majorBidi"/>
-                                    <w:color w:val="44546A" w:themeColor="text2"/>
-                                    <w:sz w:val="32"/>
-                                    <w:szCs w:val="32"/>
-                                  </w:rPr>
-                                  <w:t xml:space="preserve"> </w:t>
-                                </w:r>
-                                <w:proofErr w:type="spellStart"/>
-                                <w:r>
-                                  <w:rPr>
-                                    <w:rFonts w:asciiTheme="majorHAnsi" w:eastAsiaTheme="majorEastAsia" w:hAnsiTheme="majorHAnsi" w:cstheme="majorBidi"/>
-                                    <w:color w:val="44546A" w:themeColor="text2"/>
-                                    <w:sz w:val="32"/>
-                                    <w:szCs w:val="32"/>
-                                  </w:rPr>
-                                  <w:t>devs</w:t>
-                                </w:r>
-                                <w:proofErr w:type="spellEnd"/>
                               </w:p>
                             </w:txbxContent>
                           </wps:txbx>
@@ -826,7 +764,7 @@
                   </wp:anchor>
                 </w:drawing>
               </mc:Choice>
-              <mc:Fallback xmlns:cx1="http://schemas.microsoft.com/office/drawing/2015/9/8/chartex" xmlns:cx2="http://schemas.microsoft.com/office/drawing/2015/10/21/chartex" xmlns:cx3="http://schemas.microsoft.com/office/drawing/2016/5/9/chartex" xmlns:cx4="http://schemas.microsoft.com/office/drawing/2016/5/10/chartex" xmlns:cx5="http://schemas.microsoft.com/office/drawing/2016/5/11/chartex" xmlns:cx6="http://schemas.microsoft.com/office/drawing/2016/5/12/chartex" xmlns:cx7="http://schemas.microsoft.com/office/drawing/2016/5/13/chartex" xmlns:cx8="http://schemas.microsoft.com/office/drawing/2016/5/14/chartex" xmlns:aink="http://schemas.microsoft.com/office/drawing/2016/ink" xmlns:am3d="http://schemas.microsoft.com/office/drawing/2017/model3d" xmlns:w16cex="http://schemas.microsoft.com/office/word/2018/wordml/cex" xmlns:w16cid="http://schemas.microsoft.com/office/word/2016/wordml/cid" xmlns:w16="http://schemas.microsoft.com/office/word/2018/wordml" xmlns:w16sdtdh="http://schemas.microsoft.com/office/word/2020/wordml/sdtdatahash">
+              <mc:Fallback>
                 <w:pict>
                   <v:shapetype w14:anchorId="6A8A436A" id="_x0000_t202" coordsize="21600,21600" o:spt="202" path="m,l,21600r21600,l21600,xe">
                     <v:stroke joinstyle="miter"/>
@@ -1035,28 +973,12 @@
                                   </w:sdtPr>
                                   <w:sdtEndPr/>
                                   <w:sdtContent>
-                                    <w:proofErr w:type="spellStart"/>
                                     <w:r>
                                       <w:rPr>
                                         <w:color w:val="44546A" w:themeColor="text2"/>
                                       </w:rPr>
-                                      <w:t>Maria</w:t>
+                                      <w:t>Maria Del Carmen Sandoval Rodriguez</w:t>
                                     </w:r>
-                                    <w:proofErr w:type="spellEnd"/>
-                                    <w:r>
-                                      <w:rPr>
-                                        <w:color w:val="44546A" w:themeColor="text2"/>
-                                      </w:rPr>
-                                      <w:t xml:space="preserve"> Del Carmen Sandoval </w:t>
-                                    </w:r>
-                                    <w:proofErr w:type="spellStart"/>
-                                    <w:r>
-                                      <w:rPr>
-                                        <w:color w:val="44546A" w:themeColor="text2"/>
-                                      </w:rPr>
-                                      <w:t>Rodriguez</w:t>
-                                    </w:r>
-                                    <w:proofErr w:type="spellEnd"/>
                                   </w:sdtContent>
                                 </w:sdt>
                               </w:p>
@@ -1067,19 +989,11 @@
                                     <w:color w:val="44546A" w:themeColor="text2"/>
                                   </w:rPr>
                                 </w:pPr>
-                                <w:proofErr w:type="spellStart"/>
                                 <w:r>
                                   <w:rPr>
                                     <w:color w:val="44546A" w:themeColor="text2"/>
                                   </w:rPr>
-                                  <w:t>Jose</w:t>
-                                </w:r>
-                                <w:proofErr w:type="spellEnd"/>
-                                <w:r>
-                                  <w:rPr>
-                                    <w:color w:val="44546A" w:themeColor="text2"/>
-                                  </w:rPr>
-                                  <w:t xml:space="preserve"> Fernando Hurtado Restrepo</w:t>
+                                  <w:t>Jose Fernando Hurtado Restrepo</w:t>
                                 </w:r>
                               </w:p>
                               <w:p>
@@ -1103,33 +1017,11 @@
                                     <w:color w:val="44546A" w:themeColor="text2"/>
                                   </w:rPr>
                                 </w:pPr>
-                                <w:proofErr w:type="spellStart"/>
                                 <w:r>
                                   <w:rPr>
                                     <w:color w:val="44546A" w:themeColor="text2"/>
                                   </w:rPr>
-                                  <w:t>Jessy</w:t>
-                                </w:r>
-                                <w:proofErr w:type="spellEnd"/>
-                                <w:r>
-                                  <w:rPr>
-                                    <w:color w:val="44546A" w:themeColor="text2"/>
-                                  </w:rPr>
-                                  <w:t xml:space="preserve"> Adrián </w:t>
-                                </w:r>
-                                <w:proofErr w:type="spellStart"/>
-                                <w:r>
-                                  <w:rPr>
-                                    <w:color w:val="44546A" w:themeColor="text2"/>
-                                  </w:rPr>
-                                  <w:t>Argoty</w:t>
-                                </w:r>
-                                <w:proofErr w:type="spellEnd"/>
-                                <w:r>
-                                  <w:rPr>
-                                    <w:color w:val="44546A" w:themeColor="text2"/>
-                                  </w:rPr>
-                                  <w:t xml:space="preserve"> Rosero</w:t>
+                                  <w:t>Jessy Adrián Argoty Rosero</w:t>
                                 </w:r>
                               </w:p>
                               <w:p>
@@ -1206,7 +1098,7 @@
                   </wp:anchor>
                 </w:drawing>
               </mc:Choice>
-              <mc:Fallback xmlns:cx1="http://schemas.microsoft.com/office/drawing/2015/9/8/chartex" xmlns:cx2="http://schemas.microsoft.com/office/drawing/2015/10/21/chartex" xmlns:cx3="http://schemas.microsoft.com/office/drawing/2016/5/9/chartex" xmlns:cx4="http://schemas.microsoft.com/office/drawing/2016/5/10/chartex" xmlns:cx5="http://schemas.microsoft.com/office/drawing/2016/5/11/chartex" xmlns:cx6="http://schemas.microsoft.com/office/drawing/2016/5/12/chartex" xmlns:cx7="http://schemas.microsoft.com/office/drawing/2016/5/13/chartex" xmlns:cx8="http://schemas.microsoft.com/office/drawing/2016/5/14/chartex" xmlns:aink="http://schemas.microsoft.com/office/drawing/2016/ink" xmlns:am3d="http://schemas.microsoft.com/office/drawing/2017/model3d" xmlns:w16cex="http://schemas.microsoft.com/office/word/2018/wordml/cex" xmlns:w16cid="http://schemas.microsoft.com/office/word/2016/wordml/cid" xmlns:w16="http://schemas.microsoft.com/office/word/2018/wordml" xmlns:w16sdtdh="http://schemas.microsoft.com/office/word/2020/wordml/sdtdatahash">
+              <mc:Fallback>
                 <w:pict>
                   <v:shape w14:anchorId="502B03FB" id="Cuadro de texto 465" o:spid="_x0000_s1029" type="#_x0000_t202" style="position:absolute;margin-left:278.35pt;margin-top:470.7pt;width:220.3pt;height:85.4pt;z-index:251664384;visibility:visible;mso-wrap-style:square;mso-width-percent:360;mso-height-percent:0;mso-wrap-distance-left:9pt;mso-wrap-distance-top:0;mso-wrap-distance-right:9pt;mso-wrap-distance-bottom:0;mso-position-horizontal:absolute;mso-position-horizontal-relative:page;mso-position-vertical:absolute;mso-position-vertical-relative:page;mso-width-percent:360;mso-height-percent:0;mso-width-relative:page;mso-height-relative:margin;v-text-anchor:bottom" o:gfxdata="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" filled="f" stroked="f" strokeweight=".5pt">
                     <v:textbox>
@@ -1868,116 +1760,15 @@
           <w:szCs w:val="24"/>
         </w:rPr>
       </w:pPr>
-    </w:p>
-    <w:p>
-      <w:pPr>
-        <w:rPr>
-          <w:rFonts w:ascii="Arial" w:hAnsi="Arial" w:cs="Arial"/>
-          <w:noProof/>
-          <w:sz w:val="24"/>
-          <w:szCs w:val="24"/>
-        </w:rPr>
-      </w:pPr>
-    </w:p>
-    <w:p>
-      <w:pPr>
-        <w:rPr>
-          <w:rFonts w:ascii="Arial" w:hAnsi="Arial" w:cs="Arial"/>
-          <w:noProof/>
-          <w:sz w:val="24"/>
-          <w:szCs w:val="24"/>
-        </w:rPr>
-      </w:pPr>
-    </w:p>
-    <w:p>
-      <w:pPr>
-        <w:rPr>
-          <w:rFonts w:ascii="Arial" w:hAnsi="Arial" w:cs="Arial"/>
-          <w:noProof/>
-          <w:sz w:val="24"/>
-          <w:szCs w:val="24"/>
-        </w:rPr>
-      </w:pPr>
-    </w:p>
-    <w:p>
-      <w:pPr>
-        <w:rPr>
-          <w:rFonts w:ascii="Arial" w:hAnsi="Arial" w:cs="Arial"/>
-          <w:noProof/>
-          <w:sz w:val="24"/>
-          <w:szCs w:val="24"/>
-        </w:rPr>
-      </w:pPr>
-    </w:p>
-    <w:p>
-      <w:pPr>
-        <w:rPr>
-          <w:rFonts w:ascii="Arial" w:hAnsi="Arial" w:cs="Arial"/>
-          <w:noProof/>
-          <w:sz w:val="24"/>
-          <w:szCs w:val="24"/>
-        </w:rPr>
-      </w:pPr>
-    </w:p>
-    <w:p>
-      <w:pPr>
-        <w:rPr>
-          <w:rFonts w:ascii="Arial" w:hAnsi="Arial" w:cs="Arial"/>
-          <w:noProof/>
-          <w:sz w:val="24"/>
-          <w:szCs w:val="24"/>
-        </w:rPr>
-      </w:pPr>
-    </w:p>
-    <w:p>
-      <w:pPr>
-        <w:rPr>
-          <w:rFonts w:ascii="Arial" w:hAnsi="Arial" w:cs="Arial"/>
-          <w:noProof/>
-          <w:sz w:val="24"/>
-          <w:szCs w:val="24"/>
-        </w:rPr>
-      </w:pPr>
-    </w:p>
-    <w:p>
-      <w:pPr>
-        <w:rPr>
-          <w:rFonts w:ascii="Arial" w:hAnsi="Arial" w:cs="Arial"/>
-          <w:noProof/>
-          <w:sz w:val="24"/>
-          <w:szCs w:val="24"/>
-        </w:rPr>
-      </w:pPr>
-    </w:p>
-    <w:p>
-      <w:pPr>
-        <w:rPr>
-          <w:rFonts w:ascii="Arial" w:hAnsi="Arial" w:cs="Arial"/>
-          <w:noProof/>
-          <w:sz w:val="24"/>
-          <w:szCs w:val="24"/>
-        </w:rPr>
-      </w:pPr>
-    </w:p>
-    <w:p>
-      <w:pPr>
-        <w:rPr>
-          <w:rFonts w:ascii="Arial" w:hAnsi="Arial" w:cs="Arial"/>
-          <w:noProof/>
-          <w:sz w:val="24"/>
-          <w:szCs w:val="24"/>
-        </w:rPr>
-      </w:pPr>
-    </w:p>
-    <w:p>
-      <w:pPr>
-        <w:rPr>
-          <w:rFonts w:ascii="Arial" w:hAnsi="Arial" w:cs="Arial"/>
-          <w:noProof/>
-          <w:sz w:val="24"/>
-          <w:szCs w:val="24"/>
-        </w:rPr>
-      </w:pPr>
+      <w:r>
+        <w:rPr>
+          <w:rFonts w:ascii="Arial" w:hAnsi="Arial" w:cs="Arial"/>
+          <w:noProof/>
+          <w:sz w:val="24"/>
+          <w:szCs w:val="24"/>
+        </w:rPr>
+        <w:br w:type="page"/>
+      </w:r>
     </w:p>
     <w:p>
       <w:pPr>
@@ -2562,38 +2353,27 @@
           <w:szCs w:val="24"/>
         </w:rPr>
         <w:lastRenderedPageBreak/>
-        <w:t xml:space="preserve">Evidencias de </w:t>
-      </w:r>
-      <w:proofErr w:type="spellStart"/>
-      <w:r>
-        <w:rPr>
-          <w:rFonts w:ascii="Arial" w:hAnsi="Arial" w:cs="Arial"/>
-          <w:sz w:val="24"/>
-          <w:szCs w:val="24"/>
-        </w:rPr>
-        <w:t>commits</w:t>
-      </w:r>
-      <w:proofErr w:type="spellEnd"/>
-    </w:p>
-    <w:p>
-      <w:pPr>
-        <w:rPr>
-          <w:rFonts w:ascii="Arial" w:hAnsi="Arial" w:cs="Arial"/>
-          <w:noProof/>
-          <w:sz w:val="24"/>
-          <w:szCs w:val="24"/>
-        </w:rPr>
-      </w:pPr>
-      <w:r>
-        <w:rPr>
-          <w:noProof/>
-          <w:lang w:val="es-ES" w:eastAsia="es-ES"/>
+        <w:t>Evidencias de commits</w:t>
+      </w:r>
+    </w:p>
+    <w:p>
+      <w:pPr>
+        <w:rPr>
+          <w:rFonts w:ascii="Arial" w:hAnsi="Arial" w:cs="Arial"/>
+          <w:noProof/>
+          <w:sz w:val="24"/>
+          <w:szCs w:val="24"/>
+        </w:rPr>
+      </w:pPr>
+      <w:r>
+        <w:rPr>
+          <w:noProof/>
         </w:rPr>
         <w:drawing>
-          <wp:inline distT="0" distB="0" distL="0" distR="0" wp14:anchorId="618EE40C" wp14:editId="41CF7900">
-            <wp:extent cx="5612130" cy="2532380"/>
-            <wp:effectExtent l="0" t="0" r="7620" b="1270"/>
-            <wp:docPr id="1" name="Imagen 1"/>
+          <wp:inline distT="0" distB="0" distL="0" distR="0" wp14:anchorId="0A9E2851" wp14:editId="4C19EF2E">
+            <wp:extent cx="5612130" cy="3593465"/>
+            <wp:effectExtent l="0" t="0" r="7620" b="6985"/>
+            <wp:docPr id="1" name="Imagen 1" descr="Interfaz de usuario gráfica, Texto, Aplicación&#10;&#10;Descripción generada automáticamente"/>
             <wp:cNvGraphicFramePr>
               <a:graphicFrameLocks xmlns:a="http://schemas.openxmlformats.org/drawingml/2006/main" noChangeAspect="1"/>
             </wp:cNvGraphicFramePr>
@@ -2601,7 +2381,7 @@
               <a:graphicData uri="http://schemas.openxmlformats.org/drawingml/2006/picture">
                 <pic:pic xmlns:pic="http://schemas.openxmlformats.org/drawingml/2006/picture">
                   <pic:nvPicPr>
-                    <pic:cNvPr id="1" name=""/>
+                    <pic:cNvPr id="1" name="Imagen 1" descr="Interfaz de usuario gráfica, Texto, Aplicación&#10;&#10;Descripción generada automáticamente"/>
                     <pic:cNvPicPr/>
                   </pic:nvPicPr>
                   <pic:blipFill>
@@ -2613,7 +2393,7 @@
                   <pic:spPr>
                     <a:xfrm>
                       <a:off x="0" y="0"/>
-                      <a:ext cx="5612130" cy="2532380"/>
+                      <a:ext cx="5612130" cy="3593465"/>
                     </a:xfrm>
                     <a:prstGeom prst="rect">
                       <a:avLst/>
@@ -2635,106 +2415,16 @@
           <w:szCs w:val="24"/>
         </w:rPr>
       </w:pPr>
-      <w:r>
-        <w:rPr>
-          <w:noProof/>
-          <w:lang w:val="es-ES" w:eastAsia="es-ES"/>
-        </w:rPr>
-        <w:drawing>
-          <wp:inline distT="0" distB="0" distL="0" distR="0" wp14:anchorId="4AAB9490" wp14:editId="64993678">
-            <wp:extent cx="5612130" cy="1227455"/>
-            <wp:effectExtent l="0" t="0" r="7620" b="0"/>
-            <wp:docPr id="4" name="Imagen 4"/>
-            <wp:cNvGraphicFramePr>
-              <a:graphicFrameLocks xmlns:a="http://schemas.openxmlformats.org/drawingml/2006/main" noChangeAspect="1"/>
-            </wp:cNvGraphicFramePr>
-            <a:graphic xmlns:a="http://schemas.openxmlformats.org/drawingml/2006/main">
-              <a:graphicData uri="http://schemas.openxmlformats.org/drawingml/2006/picture">
-                <pic:pic xmlns:pic="http://schemas.openxmlformats.org/drawingml/2006/picture">
-                  <pic:nvPicPr>
-                    <pic:cNvPr id="4" name="Screenshot_1.png"/>
-                    <pic:cNvPicPr/>
-                  </pic:nvPicPr>
-                  <pic:blipFill>
-                    <a:blip r:embed="rId15">
-                      <a:extLst>
-                        <a:ext uri="{28A0092B-C50C-407E-A947-70E740481C1C}">
-                          <a14:useLocalDpi xmlns:a14="http://schemas.microsoft.com/office/drawing/2010/main" val="0"/>
-                        </a:ext>
-                      </a:extLst>
-                    </a:blip>
-                    <a:stretch>
-                      <a:fillRect/>
-                    </a:stretch>
-                  </pic:blipFill>
-                  <pic:spPr>
-                    <a:xfrm>
-                      <a:off x="0" y="0"/>
-                      <a:ext cx="5612130" cy="1227455"/>
-                    </a:xfrm>
-                    <a:prstGeom prst="rect">
-                      <a:avLst/>
-                    </a:prstGeom>
-                  </pic:spPr>
-                </pic:pic>
-              </a:graphicData>
-            </a:graphic>
-          </wp:inline>
-        </w:drawing>
-      </w:r>
-    </w:p>
-    <w:p>
-      <w:pPr>
-        <w:rPr>
-          <w:rFonts w:ascii="Arial" w:hAnsi="Arial" w:cs="Arial"/>
-          <w:noProof/>
-          <w:sz w:val="24"/>
-          <w:szCs w:val="24"/>
-        </w:rPr>
-      </w:pPr>
-      <w:bookmarkStart w:id="0" w:name="_GoBack"/>
-      <w:r>
-        <w:rPr>
-          <w:noProof/>
-          <w:lang w:val="es-ES" w:eastAsia="es-ES"/>
-        </w:rPr>
-        <w:drawing>
-          <wp:inline distT="0" distB="0" distL="0" distR="0" wp14:anchorId="1E11E5F4" wp14:editId="1F4989AC">
-            <wp:extent cx="5612130" cy="582930"/>
-            <wp:effectExtent l="0" t="0" r="7620" b="7620"/>
-            <wp:docPr id="6" name="Imagen 6"/>
-            <wp:cNvGraphicFramePr>
-              <a:graphicFrameLocks xmlns:a="http://schemas.openxmlformats.org/drawingml/2006/main" noChangeAspect="1"/>
-            </wp:cNvGraphicFramePr>
-            <a:graphic xmlns:a="http://schemas.openxmlformats.org/drawingml/2006/main">
-              <a:graphicData uri="http://schemas.openxmlformats.org/drawingml/2006/picture">
-                <pic:pic xmlns:pic="http://schemas.openxmlformats.org/drawingml/2006/picture">
-                  <pic:nvPicPr>
-                    <pic:cNvPr id="1" name=""/>
-                    <pic:cNvPicPr/>
-                  </pic:nvPicPr>
-                  <pic:blipFill>
-                    <a:blip r:embed="rId16"/>
-                    <a:stretch>
-                      <a:fillRect/>
-                    </a:stretch>
-                  </pic:blipFill>
-                  <pic:spPr>
-                    <a:xfrm>
-                      <a:off x="0" y="0"/>
-                      <a:ext cx="5612130" cy="582930"/>
-                    </a:xfrm>
-                    <a:prstGeom prst="rect">
-                      <a:avLst/>
-                    </a:prstGeom>
-                  </pic:spPr>
-                </pic:pic>
-              </a:graphicData>
-            </a:graphic>
-          </wp:inline>
-        </w:drawing>
-      </w:r>
-      <w:bookmarkEnd w:id="0"/>
+    </w:p>
+    <w:p>
+      <w:pPr>
+        <w:rPr>
+          <w:rFonts w:ascii="Arial" w:hAnsi="Arial" w:cs="Arial"/>
+          <w:noProof/>
+          <w:sz w:val="24"/>
+          <w:szCs w:val="24"/>
+        </w:rPr>
+      </w:pPr>
       <w:r>
         <w:rPr>
           <w:rFonts w:ascii="Arial" w:hAnsi="Arial" w:cs="Arial"/>
@@ -2826,7 +2516,7 @@
         </w:rPr>
         <w:t xml:space="preserve"> </w:t>
       </w:r>
-      <w:hyperlink r:id="rId17" w:history="1">
+      <w:hyperlink r:id="rId15" w:history="1">
         <w:r>
           <w:rPr>
             <w:rStyle w:val="Hipervnculo"/>
@@ -2948,8 +2638,8 @@
       </w:pPr>
     </w:p>
     <w:sectPr>
-      <w:headerReference w:type="default" r:id="rId18"/>
-      <w:footerReference w:type="default" r:id="rId19"/>
+      <w:headerReference w:type="default" r:id="rId16"/>
+      <w:footerReference w:type="default" r:id="rId17"/>
       <w:pgSz w:w="12240" w:h="15840" w:code="1"/>
       <w:pgMar w:top="1417" w:right="1701" w:bottom="1417" w:left="1701" w:header="708" w:footer="708" w:gutter="0"/>
       <w:pgNumType w:start="0"/>
@@ -2962,7 +2652,7 @@
 </file>
 
 <file path=word/endnotes.xml><?xml version="1.0" encoding="utf-8"?>
-<w:endnotes xmlns:wpc="http://schemas.microsoft.com/office/word/2010/wordprocessingCanvas" xmlns:cx="http://schemas.microsoft.com/office/drawing/2014/chartex" xmlns:mc="http://schemas.openxmlformats.org/markup-compatibility/2006" xmlns:o="urn:schemas-microsoft-com:office:office" xmlns:r="http://schemas.openxmlformats.org/officeDocument/2006/relationships" xmlns:m="http://schemas.openxmlformats.org/officeDocument/2006/math" xmlns:v="urn:schemas-microsoft-com:vml" xmlns:wp14="http://schemas.microsoft.com/office/word/2010/wordprocessingDrawing" xmlns:wp="http://schemas.openxmlformats.org/drawingml/2006/wordprocessingDrawing" xmlns:w10="urn:schemas-microsoft-com:office:word" xmlns:w="http://schemas.openxmlformats.org/wordprocessingml/2006/main" xmlns:w14="http://schemas.microsoft.com/office/word/2010/wordml" xmlns:w15="http://schemas.microsoft.com/office/word/2012/wordml" xmlns:w16se="http://schemas.microsoft.com/office/word/2015/wordml/symex" xmlns:wpg="http://schemas.microsoft.com/office/word/2010/wordprocessingGroup" xmlns:wpi="http://schemas.microsoft.com/office/word/2010/wordprocessingInk" xmlns:wne="http://schemas.microsoft.com/office/word/2006/wordml" xmlns:wps="http://schemas.microsoft.com/office/word/2010/wordprocessingShape" mc:Ignorable="w14 w15 w16se wp14">
+<w:endnotes xmlns:wpc="http://schemas.microsoft.com/office/word/2010/wordprocessingCanvas" xmlns:cx="http://schemas.microsoft.com/office/drawing/2014/chartex" xmlns:cx1="http://schemas.microsoft.com/office/drawing/2015/9/8/chartex" xmlns:cx2="http://schemas.microsoft.com/office/drawing/2015/10/21/chartex" xmlns:cx3="http://schemas.microsoft.com/office/drawing/2016/5/9/chartex" xmlns:cx4="http://schemas.microsoft.com/office/drawing/2016/5/10/chartex" xmlns:cx5="http://schemas.microsoft.com/office/drawing/2016/5/11/chartex" xmlns:cx6="http://schemas.microsoft.com/office/drawing/2016/5/12/chartex" xmlns:cx7="http://schemas.microsoft.com/office/drawing/2016/5/13/chartex" xmlns:cx8="http://schemas.microsoft.com/office/drawing/2016/5/14/chartex" xmlns:mc="http://schemas.openxmlformats.org/markup-compatibility/2006" xmlns:aink="http://schemas.microsoft.com/office/drawing/2016/ink" xmlns:am3d="http://schemas.microsoft.com/office/drawing/2017/model3d" xmlns:o="urn:schemas-microsoft-com:office:office" xmlns:r="http://schemas.openxmlformats.org/officeDocument/2006/relationships" xmlns:m="http://schemas.openxmlformats.org/officeDocument/2006/math" xmlns:v="urn:schemas-microsoft-com:vml" xmlns:wp14="http://schemas.microsoft.com/office/word/2010/wordprocessingDrawing" xmlns:wp="http://schemas.openxmlformats.org/drawingml/2006/wordprocessingDrawing" xmlns:w10="urn:schemas-microsoft-com:office:word" xmlns:w="http://schemas.openxmlformats.org/wordprocessingml/2006/main" xmlns:w14="http://schemas.microsoft.com/office/word/2010/wordml" xmlns:w15="http://schemas.microsoft.com/office/word/2012/wordml" xmlns:w16cex="http://schemas.microsoft.com/office/word/2018/wordml/cex" xmlns:w16cid="http://schemas.microsoft.com/office/word/2016/wordml/cid" xmlns:w16="http://schemas.microsoft.com/office/word/2018/wordml" xmlns:w16sdtdh="http://schemas.microsoft.com/office/word/2020/wordml/sdtdatahash" xmlns:w16se="http://schemas.microsoft.com/office/word/2015/wordml/symex" xmlns:wpg="http://schemas.microsoft.com/office/word/2010/wordprocessingGroup" xmlns:wpi="http://schemas.microsoft.com/office/word/2010/wordprocessingInk" xmlns:wne="http://schemas.microsoft.com/office/word/2006/wordml" xmlns:wps="http://schemas.microsoft.com/office/word/2010/wordprocessingShape" mc:Ignorable="w14 w15 w16se w16cid w16 w16cex w16sdtdh wp14">
   <w:endnote w:type="separator" w:id="-1">
     <w:p>
       <w:pPr>
@@ -2987,7 +2677,7 @@
 </file>
 
 <file path=word/footer1.xml><?xml version="1.0" encoding="utf-8"?>
-<w:ftr xmlns:wpc="http://schemas.microsoft.com/office/word/2010/wordprocessingCanvas" xmlns:cx="http://schemas.microsoft.com/office/drawing/2014/chartex" xmlns:mc="http://schemas.openxmlformats.org/markup-compatibility/2006" xmlns:o="urn:schemas-microsoft-com:office:office" xmlns:r="http://schemas.openxmlformats.org/officeDocument/2006/relationships" xmlns:m="http://schemas.openxmlformats.org/officeDocument/2006/math" xmlns:v="urn:schemas-microsoft-com:vml" xmlns:wp14="http://schemas.microsoft.com/office/word/2010/wordprocessingDrawing" xmlns:wp="http://schemas.openxmlformats.org/drawingml/2006/wordprocessingDrawing" xmlns:w10="urn:schemas-microsoft-com:office:word" xmlns:w="http://schemas.openxmlformats.org/wordprocessingml/2006/main" xmlns:w14="http://schemas.microsoft.com/office/word/2010/wordml" xmlns:w15="http://schemas.microsoft.com/office/word/2012/wordml" xmlns:w16se="http://schemas.microsoft.com/office/word/2015/wordml/symex" xmlns:wpg="http://schemas.microsoft.com/office/word/2010/wordprocessingGroup" xmlns:wpi="http://schemas.microsoft.com/office/word/2010/wordprocessingInk" xmlns:wne="http://schemas.microsoft.com/office/word/2006/wordml" xmlns:wps="http://schemas.microsoft.com/office/word/2010/wordprocessingShape" mc:Ignorable="w14 w15 w16se wp14">
+<w:ftr xmlns:wpc="http://schemas.microsoft.com/office/word/2010/wordprocessingCanvas" xmlns:cx="http://schemas.microsoft.com/office/drawing/2014/chartex" xmlns:cx1="http://schemas.microsoft.com/office/drawing/2015/9/8/chartex" xmlns:cx2="http://schemas.microsoft.com/office/drawing/2015/10/21/chartex" xmlns:cx3="http://schemas.microsoft.com/office/drawing/2016/5/9/chartex" xmlns:cx4="http://schemas.microsoft.com/office/drawing/2016/5/10/chartex" xmlns:cx5="http://schemas.microsoft.com/office/drawing/2016/5/11/chartex" xmlns:cx6="http://schemas.microsoft.com/office/drawing/2016/5/12/chartex" xmlns:cx7="http://schemas.microsoft.com/office/drawing/2016/5/13/chartex" xmlns:cx8="http://schemas.microsoft.com/office/drawing/2016/5/14/chartex" xmlns:mc="http://schemas.openxmlformats.org/markup-compatibility/2006" xmlns:aink="http://schemas.microsoft.com/office/drawing/2016/ink" xmlns:am3d="http://schemas.microsoft.com/office/drawing/2017/model3d" xmlns:o="urn:schemas-microsoft-com:office:office" xmlns:r="http://schemas.openxmlformats.org/officeDocument/2006/relationships" xmlns:m="http://schemas.openxmlformats.org/officeDocument/2006/math" xmlns:v="urn:schemas-microsoft-com:vml" xmlns:wp14="http://schemas.microsoft.com/office/word/2010/wordprocessingDrawing" xmlns:wp="http://schemas.openxmlformats.org/drawingml/2006/wordprocessingDrawing" xmlns:w10="urn:schemas-microsoft-com:office:word" xmlns:w="http://schemas.openxmlformats.org/wordprocessingml/2006/main" xmlns:w14="http://schemas.microsoft.com/office/word/2010/wordml" xmlns:w15="http://schemas.microsoft.com/office/word/2012/wordml" xmlns:w16cex="http://schemas.microsoft.com/office/word/2018/wordml/cex" xmlns:w16cid="http://schemas.microsoft.com/office/word/2016/wordml/cid" xmlns:w16="http://schemas.microsoft.com/office/word/2018/wordml" xmlns:w16sdtdh="http://schemas.microsoft.com/office/word/2020/wordml/sdtdatahash" xmlns:w16se="http://schemas.microsoft.com/office/word/2015/wordml/symex" xmlns:wpg="http://schemas.microsoft.com/office/word/2010/wordprocessingGroup" xmlns:wpi="http://schemas.microsoft.com/office/word/2010/wordprocessingInk" xmlns:wne="http://schemas.microsoft.com/office/word/2006/wordml" xmlns:wps="http://schemas.microsoft.com/office/word/2010/wordprocessingShape" mc:Ignorable="w14 w15 w16se w16cid w16 w16cex w16sdtdh wp14">
   <w:p>
     <w:pPr>
       <w:pStyle w:val="Piedepgina"/>
@@ -3019,7 +2709,7 @@
 </file>
 
 <file path=word/footnotes.xml><?xml version="1.0" encoding="utf-8"?>
-<w:footnotes xmlns:wpc="http://schemas.microsoft.com/office/word/2010/wordprocessingCanvas" xmlns:cx="http://schemas.microsoft.com/office/drawing/2014/chartex" xmlns:mc="http://schemas.openxmlformats.org/markup-compatibility/2006" xmlns:o="urn:schemas-microsoft-com:office:office" xmlns:r="http://schemas.openxmlformats.org/officeDocument/2006/relationships" xmlns:m="http://schemas.openxmlformats.org/officeDocument/2006/math" xmlns:v="urn:schemas-microsoft-com:vml" xmlns:wp14="http://schemas.microsoft.com/office/word/2010/wordprocessingDrawing" xmlns:wp="http://schemas.openxmlformats.org/drawingml/2006/wordprocessingDrawing" xmlns:w10="urn:schemas-microsoft-com:office:word" xmlns:w="http://schemas.openxmlformats.org/wordprocessingml/2006/main" xmlns:w14="http://schemas.microsoft.com/office/word/2010/wordml" xmlns:w15="http://schemas.microsoft.com/office/word/2012/wordml" xmlns:w16se="http://schemas.microsoft.com/office/word/2015/wordml/symex" xmlns:wpg="http://schemas.microsoft.com/office/word/2010/wordprocessingGroup" xmlns:wpi="http://schemas.microsoft.com/office/word/2010/wordprocessingInk" xmlns:wne="http://schemas.microsoft.com/office/word/2006/wordml" xmlns:wps="http://schemas.microsoft.com/office/word/2010/wordprocessingShape" mc:Ignorable="w14 w15 w16se wp14">
+<w:footnotes xmlns:wpc="http://schemas.microsoft.com/office/word/2010/wordprocessingCanvas" xmlns:cx="http://schemas.microsoft.com/office/drawing/2014/chartex" xmlns:cx1="http://schemas.microsoft.com/office/drawing/2015/9/8/chartex" xmlns:cx2="http://schemas.microsoft.com/office/drawing/2015/10/21/chartex" xmlns:cx3="http://schemas.microsoft.com/office/drawing/2016/5/9/chartex" xmlns:cx4="http://schemas.microsoft.com/office/drawing/2016/5/10/chartex" xmlns:cx5="http://schemas.microsoft.com/office/drawing/2016/5/11/chartex" xmlns:cx6="http://schemas.microsoft.com/office/drawing/2016/5/12/chartex" xmlns:cx7="http://schemas.microsoft.com/office/drawing/2016/5/13/chartex" xmlns:cx8="http://schemas.microsoft.com/office/drawing/2016/5/14/chartex" xmlns:mc="http://schemas.openxmlformats.org/markup-compatibility/2006" xmlns:aink="http://schemas.microsoft.com/office/drawing/2016/ink" xmlns:am3d="http://schemas.microsoft.com/office/drawing/2017/model3d" xmlns:o="urn:schemas-microsoft-com:office:office" xmlns:r="http://schemas.openxmlformats.org/officeDocument/2006/relationships" xmlns:m="http://schemas.openxmlformats.org/officeDocument/2006/math" xmlns:v="urn:schemas-microsoft-com:vml" xmlns:wp14="http://schemas.microsoft.com/office/word/2010/wordprocessingDrawing" xmlns:wp="http://schemas.openxmlformats.org/drawingml/2006/wordprocessingDrawing" xmlns:w10="urn:schemas-microsoft-com:office:word" xmlns:w="http://schemas.openxmlformats.org/wordprocessingml/2006/main" xmlns:w14="http://schemas.microsoft.com/office/word/2010/wordml" xmlns:w15="http://schemas.microsoft.com/office/word/2012/wordml" xmlns:w16cex="http://schemas.microsoft.com/office/word/2018/wordml/cex" xmlns:w16cid="http://schemas.microsoft.com/office/word/2016/wordml/cid" xmlns:w16="http://schemas.microsoft.com/office/word/2018/wordml" xmlns:w16sdtdh="http://schemas.microsoft.com/office/word/2020/wordml/sdtdatahash" xmlns:w16se="http://schemas.microsoft.com/office/word/2015/wordml/symex" xmlns:wpg="http://schemas.microsoft.com/office/word/2010/wordprocessingGroup" xmlns:wpi="http://schemas.microsoft.com/office/word/2010/wordprocessingInk" xmlns:wne="http://schemas.microsoft.com/office/word/2006/wordml" xmlns:wps="http://schemas.microsoft.com/office/word/2010/wordprocessingShape" mc:Ignorable="w14 w15 w16se w16cid w16 w16cex w16sdtdh wp14">
   <w:footnote w:type="separator" w:id="-1">
     <w:p>
       <w:pPr>
@@ -3044,7 +2734,7 @@
 </file>
 
 <file path=word/header1.xml><?xml version="1.0" encoding="utf-8"?>
-<w:hdr xmlns:wpc="http://schemas.microsoft.com/office/word/2010/wordprocessingCanvas" xmlns:cx="http://schemas.microsoft.com/office/drawing/2014/chartex" xmlns:mc="http://schemas.openxmlformats.org/markup-compatibility/2006" xmlns:o="urn:schemas-microsoft-com:office:office" xmlns:r="http://schemas.openxmlformats.org/officeDocument/2006/relationships" xmlns:m="http://schemas.openxmlformats.org/officeDocument/2006/math" xmlns:v="urn:schemas-microsoft-com:vml" xmlns:wp14="http://schemas.microsoft.com/office/word/2010/wordprocessingDrawing" xmlns:wp="http://schemas.openxmlformats.org/drawingml/2006/wordprocessingDrawing" xmlns:w10="urn:schemas-microsoft-com:office:word" xmlns:w="http://schemas.openxmlformats.org/wordprocessingml/2006/main" xmlns:w14="http://schemas.microsoft.com/office/word/2010/wordml" xmlns:w15="http://schemas.microsoft.com/office/word/2012/wordml" xmlns:w16se="http://schemas.microsoft.com/office/word/2015/wordml/symex" xmlns:wpg="http://schemas.microsoft.com/office/word/2010/wordprocessingGroup" xmlns:wpi="http://schemas.microsoft.com/office/word/2010/wordprocessingInk" xmlns:wne="http://schemas.microsoft.com/office/word/2006/wordml" xmlns:wps="http://schemas.microsoft.com/office/word/2010/wordprocessingShape" mc:Ignorable="w14 w15 w16se wp14">
+<w:hdr xmlns:wpc="http://schemas.microsoft.com/office/word/2010/wordprocessingCanvas" xmlns:cx="http://schemas.microsoft.com/office/drawing/2014/chartex" xmlns:cx1="http://schemas.microsoft.com/office/drawing/2015/9/8/chartex" xmlns:cx2="http://schemas.microsoft.com/office/drawing/2015/10/21/chartex" xmlns:cx3="http://schemas.microsoft.com/office/drawing/2016/5/9/chartex" xmlns:cx4="http://schemas.microsoft.com/office/drawing/2016/5/10/chartex" xmlns:cx5="http://schemas.microsoft.com/office/drawing/2016/5/11/chartex" xmlns:cx6="http://schemas.microsoft.com/office/drawing/2016/5/12/chartex" xmlns:cx7="http://schemas.microsoft.com/office/drawing/2016/5/13/chartex" xmlns:cx8="http://schemas.microsoft.com/office/drawing/2016/5/14/chartex" xmlns:mc="http://schemas.openxmlformats.org/markup-compatibility/2006" xmlns:aink="http://schemas.microsoft.com/office/drawing/2016/ink" xmlns:am3d="http://schemas.microsoft.com/office/drawing/2017/model3d" xmlns:o="urn:schemas-microsoft-com:office:office" xmlns:r="http://schemas.openxmlformats.org/officeDocument/2006/relationships" xmlns:m="http://schemas.openxmlformats.org/officeDocument/2006/math" xmlns:v="urn:schemas-microsoft-com:vml" xmlns:wp14="http://schemas.microsoft.com/office/word/2010/wordprocessingDrawing" xmlns:wp="http://schemas.openxmlformats.org/drawingml/2006/wordprocessingDrawing" xmlns:w10="urn:schemas-microsoft-com:office:word" xmlns:w="http://schemas.openxmlformats.org/wordprocessingml/2006/main" xmlns:w14="http://schemas.microsoft.com/office/word/2010/wordml" xmlns:w15="http://schemas.microsoft.com/office/word/2012/wordml" xmlns:w16cex="http://schemas.microsoft.com/office/word/2018/wordml/cex" xmlns:w16cid="http://schemas.microsoft.com/office/word/2016/wordml/cid" xmlns:w16="http://schemas.microsoft.com/office/word/2018/wordml" xmlns:w16sdtdh="http://schemas.microsoft.com/office/word/2020/wordml/sdtdatahash" xmlns:w16se="http://schemas.microsoft.com/office/word/2015/wordml/symex" xmlns:wpg="http://schemas.microsoft.com/office/word/2010/wordprocessingGroup" xmlns:wpi="http://schemas.microsoft.com/office/word/2010/wordprocessingInk" xmlns:wne="http://schemas.microsoft.com/office/word/2006/wordml" xmlns:wps="http://schemas.microsoft.com/office/word/2010/wordprocessingShape" mc:Ignorable="w14 w15 w16se w16cid w16 w16cex w16sdtdh wp14">
   <w:p>
     <w:pPr>
       <w:spacing w:after="0" w:line="240" w:lineRule="auto"/>
@@ -3142,7 +2832,7 @@
 </file>
 
 <file path=word/numbering.xml><?xml version="1.0" encoding="utf-8"?>
-<w:numbering xmlns:wpc="http://schemas.microsoft.com/office/word/2010/wordprocessingCanvas" xmlns:cx="http://schemas.microsoft.com/office/drawing/2014/chartex" xmlns:mc="http://schemas.openxmlformats.org/markup-compatibility/2006" xmlns:o="urn:schemas-microsoft-com:office:office" xmlns:r="http://schemas.openxmlformats.org/officeDocument/2006/relationships" xmlns:m="http://schemas.openxmlformats.org/officeDocument/2006/math" xmlns:v="urn:schemas-microsoft-com:vml" xmlns:wp14="http://schemas.microsoft.com/office/word/2010/wordprocessingDrawing" xmlns:wp="http://schemas.openxmlformats.org/drawingml/2006/wordprocessingDrawing" xmlns:w10="urn:schemas-microsoft-com:office:word" xmlns:w="http://schemas.openxmlformats.org/wordprocessingml/2006/main" xmlns:w14="http://schemas.microsoft.com/office/word/2010/wordml" xmlns:w15="http://schemas.microsoft.com/office/word/2012/wordml" xmlns:w16se="http://schemas.microsoft.com/office/word/2015/wordml/symex" xmlns:wpg="http://schemas.microsoft.com/office/word/2010/wordprocessingGroup" xmlns:wpi="http://schemas.microsoft.com/office/word/2010/wordprocessingInk" xmlns:wne="http://schemas.microsoft.com/office/word/2006/wordml" xmlns:wps="http://schemas.microsoft.com/office/word/2010/wordprocessingShape" mc:Ignorable="w14 w15 w16se wp14">
+<w:numbering xmlns:wpc="http://schemas.microsoft.com/office/word/2010/wordprocessingCanvas" xmlns:cx="http://schemas.microsoft.com/office/drawing/2014/chartex" xmlns:cx1="http://schemas.microsoft.com/office/drawing/2015/9/8/chartex" xmlns:cx2="http://schemas.microsoft.com/office/drawing/2015/10/21/chartex" xmlns:cx3="http://schemas.microsoft.com/office/drawing/2016/5/9/chartex" xmlns:cx4="http://schemas.microsoft.com/office/drawing/2016/5/10/chartex" xmlns:cx5="http://schemas.microsoft.com/office/drawing/2016/5/11/chartex" xmlns:cx6="http://schemas.microsoft.com/office/drawing/2016/5/12/chartex" xmlns:cx7="http://schemas.microsoft.com/office/drawing/2016/5/13/chartex" xmlns:cx8="http://schemas.microsoft.com/office/drawing/2016/5/14/chartex" xmlns:mc="http://schemas.openxmlformats.org/markup-compatibility/2006" xmlns:aink="http://schemas.microsoft.com/office/drawing/2016/ink" xmlns:am3d="http://schemas.microsoft.com/office/drawing/2017/model3d" xmlns:o="urn:schemas-microsoft-com:office:office" xmlns:r="http://schemas.openxmlformats.org/officeDocument/2006/relationships" xmlns:m="http://schemas.openxmlformats.org/officeDocument/2006/math" xmlns:v="urn:schemas-microsoft-com:vml" xmlns:wp14="http://schemas.microsoft.com/office/word/2010/wordprocessingDrawing" xmlns:wp="http://schemas.openxmlformats.org/drawingml/2006/wordprocessingDrawing" xmlns:w10="urn:schemas-microsoft-com:office:word" xmlns:w="http://schemas.openxmlformats.org/wordprocessingml/2006/main" xmlns:w14="http://schemas.microsoft.com/office/word/2010/wordml" xmlns:w15="http://schemas.microsoft.com/office/word/2012/wordml" xmlns:w16cex="http://schemas.microsoft.com/office/word/2018/wordml/cex" xmlns:w16cid="http://schemas.microsoft.com/office/word/2016/wordml/cid" xmlns:w16="http://schemas.microsoft.com/office/word/2018/wordml" xmlns:w16sdtdh="http://schemas.microsoft.com/office/word/2020/wordml/sdtdatahash" xmlns:w16se="http://schemas.microsoft.com/office/word/2015/wordml/symex" xmlns:wpg="http://schemas.microsoft.com/office/word/2010/wordprocessingGroup" xmlns:wpi="http://schemas.microsoft.com/office/word/2010/wordprocessingInk" xmlns:wne="http://schemas.microsoft.com/office/word/2006/wordml" xmlns:wps="http://schemas.microsoft.com/office/word/2010/wordprocessingShape" mc:Ignorable="w14 w15 w16se w16cid w16 w16cex w16sdtdh wp14">
   <w:abstractNum w:abstractNumId="0" w15:restartNumberingAfterBreak="0">
     <w:nsid w:val="020247B0"/>
     <w:multiLevelType w:val="hybridMultilevel"/>
@@ -4023,7 +3713,7 @@
 </file>
 
 <file path=word/styles.xml><?xml version="1.0" encoding="utf-8"?>
-<w:styles xmlns:mc="http://schemas.openxmlformats.org/markup-compatibility/2006" xmlns:r="http://schemas.openxmlformats.org/officeDocument/2006/relationships" xmlns:w="http://schemas.openxmlformats.org/wordprocessingml/2006/main" xmlns:w14="http://schemas.microsoft.com/office/word/2010/wordml" xmlns:w15="http://schemas.microsoft.com/office/word/2012/wordml" xmlns:w16se="http://schemas.microsoft.com/office/word/2015/wordml/symex" mc:Ignorable="w14 w15 w16se">
+<w:styles xmlns:mc="http://schemas.openxmlformats.org/markup-compatibility/2006" xmlns:r="http://schemas.openxmlformats.org/officeDocument/2006/relationships" xmlns:w="http://schemas.openxmlformats.org/wordprocessingml/2006/main" xmlns:w14="http://schemas.microsoft.com/office/word/2010/wordml" xmlns:w15="http://schemas.microsoft.com/office/word/2012/wordml" xmlns:w16cex="http://schemas.microsoft.com/office/word/2018/wordml/cex" xmlns:w16cid="http://schemas.microsoft.com/office/word/2016/wordml/cid" xmlns:w16="http://schemas.microsoft.com/office/word/2018/wordml" xmlns:w16sdtdh="http://schemas.microsoft.com/office/word/2020/wordml/sdtdatahash" xmlns:w16se="http://schemas.microsoft.com/office/word/2015/wordml/symex" mc:Ignorable="w14 w15 w16se w16cid w16 w16cex w16sdtdh">
   <w:docDefaults>
     <w:rPrDefault>
       <w:rPr>
@@ -4039,7 +3729,7 @@
       </w:pPr>
     </w:pPrDefault>
   </w:docDefaults>
-  <w:latentStyles w:defLockedState="0" w:defUIPriority="99" w:defSemiHidden="0" w:defUnhideWhenUsed="0" w:defQFormat="0" w:count="371">
+  <w:latentStyles w:defLockedState="0" w:defUIPriority="99" w:defSemiHidden="0" w:defUnhideWhenUsed="0" w:defQFormat="0" w:count="376">
     <w:lsdException w:name="Normal" w:uiPriority="0" w:qFormat="1"/>
     <w:lsdException w:name="heading 1" w:uiPriority="9" w:qFormat="1"/>
     <w:lsdException w:name="heading 2" w:semiHidden="1" w:uiPriority="9" w:unhideWhenUsed="1" w:qFormat="1"/>
@@ -4145,7 +3835,6 @@
     <w:lsdException w:name="HTML Sample" w:semiHidden="1" w:unhideWhenUsed="1"/>
     <w:lsdException w:name="HTML Typewriter" w:semiHidden="1" w:unhideWhenUsed="1"/>
     <w:lsdException w:name="HTML Variable" w:semiHidden="1" w:unhideWhenUsed="1"/>
-    <w:lsdException w:name="Normal Table" w:semiHidden="1" w:unhideWhenUsed="1"/>
     <w:lsdException w:name="annotation subject" w:semiHidden="1" w:unhideWhenUsed="1"/>
     <w:lsdException w:name="No List" w:semiHidden="1" w:unhideWhenUsed="1"/>
     <w:lsdException w:name="Outline List 1" w:semiHidden="1" w:unhideWhenUsed="1"/>
@@ -4188,11 +3877,8 @@
     <w:lsdException w:name="Table Contemporary" w:semiHidden="1" w:unhideWhenUsed="1"/>
     <w:lsdException w:name="Table Elegant" w:semiHidden="1" w:unhideWhenUsed="1"/>
     <w:lsdException w:name="Table Professional" w:semiHidden="1" w:unhideWhenUsed="1"/>
-    <w:lsdException w:name="Table Subtle 1" w:semiHidden="1" w:unhideWhenUsed="1"/>
     <w:lsdException w:name="Table Subtle 2" w:semiHidden="1" w:unhideWhenUsed="1"/>
     <w:lsdException w:name="Table Web 1" w:semiHidden="1" w:unhideWhenUsed="1"/>
-    <w:lsdException w:name="Table Web 2" w:semiHidden="1" w:unhideWhenUsed="1"/>
-    <w:lsdException w:name="Table Web 3" w:semiHidden="1" w:unhideWhenUsed="1"/>
     <w:lsdException w:name="Balloon Text" w:semiHidden="1" w:unhideWhenUsed="1"/>
     <w:lsdException w:name="Table Grid" w:uiPriority="39"/>
     <w:lsdException w:name="Table Theme" w:semiHidden="1" w:unhideWhenUsed="1"/>
@@ -4411,6 +4097,11 @@
     <w:lsdException w:name="List Table 5 Dark Accent 6" w:uiPriority="50"/>
     <w:lsdException w:name="List Table 6 Colorful Accent 6" w:uiPriority="51"/>
     <w:lsdException w:name="List Table 7 Colorful Accent 6" w:uiPriority="52"/>
+    <w:lsdException w:name="Mention" w:semiHidden="1" w:unhideWhenUsed="1"/>
+    <w:lsdException w:name="Smart Hyperlink" w:semiHidden="1" w:unhideWhenUsed="1"/>
+    <w:lsdException w:name="Hashtag" w:semiHidden="1" w:unhideWhenUsed="1"/>
+    <w:lsdException w:name="Unresolved Mention" w:semiHidden="1" w:unhideWhenUsed="1"/>
+    <w:lsdException w:name="Smart Link" w:semiHidden="1" w:unhideWhenUsed="1"/>
   </w:latentStyles>
   <w:style w:type="paragraph" w:default="1" w:styleId="Normal">
     <w:name w:val="Normal"/>
@@ -4608,8 +4299,8 @@
       <w:szCs w:val="24"/>
     </w:rPr>
   </w:style>
-  <w:style w:type="character" w:customStyle="1" w:styleId="UnresolvedMention">
-    <w:name w:val="Unresolved Mention"/>
+  <w:style w:type="character" w:customStyle="1" w:styleId="Mencinsinresolver1">
+    <w:name w:val="Mención sin resolver1"/>
     <w:basedOn w:val="Fuentedeprrafopredeter"/>
     <w:uiPriority w:val="99"/>
     <w:semiHidden/>

</xml_diff>